<commit_message>
Updated Lab 2 with correct connectionstring
</commit_message>
<xml_diff>
--- a/docs/Lab2.docx
+++ b/docs/Lab2.docx
@@ -39,19 +39,11 @@
           <w:lang w:val="en-US"/>
         </w:rPr>
       </w:pPr>
-      <w:proofErr w:type="spellStart"/>
-      <w:r>
-        <w:rPr>
-          <w:lang w:val="en-US"/>
-        </w:rPr>
-        <w:t>Webben</w:t>
-      </w:r>
-      <w:proofErr w:type="spellEnd"/>
-      <w:r>
-        <w:rPr>
-          <w:lang w:val="en-US"/>
-        </w:rPr>
-        <w:t xml:space="preserve"> vNext</w:t>
+      <w:r>
+        <w:rPr>
+          <w:lang w:val="en-US"/>
+        </w:rPr>
+        <w:t>Webben vNext</w:t>
       </w:r>
     </w:p>
     <w:p>
@@ -65,21 +57,7 @@
         <w:rPr>
           <w:lang w:val="en-US"/>
         </w:rPr>
-        <w:t xml:space="preserve">Lab 2 – Azure </w:t>
-      </w:r>
-      <w:proofErr w:type="spellStart"/>
-      <w:r>
-        <w:rPr>
-          <w:lang w:val="en-US"/>
-        </w:rPr>
-        <w:t>och</w:t>
-      </w:r>
-      <w:proofErr w:type="spellEnd"/>
-      <w:r>
-        <w:rPr>
-          <w:lang w:val="en-US"/>
-        </w:rPr>
-        <w:t xml:space="preserve"> Web Deployment</w:t>
+        <w:t>Lab 2 – Azure och Web Deployment</w:t>
       </w:r>
     </w:p>
     <w:p>
@@ -422,7 +400,6 @@
         </w:rPr>
         <w:t xml:space="preserve">Give the team project a name, and make sure that you select </w:t>
       </w:r>
-      <w:proofErr w:type="spellStart"/>
       <w:r>
         <w:rPr>
           <w:b/>
@@ -430,7 +407,6 @@
         </w:rPr>
         <w:t>Git</w:t>
       </w:r>
-      <w:proofErr w:type="spellEnd"/>
       <w:r>
         <w:rPr>
           <w:lang w:val="en-US"/>
@@ -680,21 +656,7 @@
         <w:rPr>
           <w:lang w:val="en-US"/>
         </w:rPr>
-        <w:t xml:space="preserve">In the repository screen, copy the </w:t>
-      </w:r>
-      <w:proofErr w:type="spellStart"/>
-      <w:r>
-        <w:rPr>
-          <w:lang w:val="en-US"/>
-        </w:rPr>
-        <w:t>Git</w:t>
-      </w:r>
-      <w:proofErr w:type="spellEnd"/>
-      <w:r>
-        <w:rPr>
-          <w:lang w:val="en-US"/>
-        </w:rPr>
-        <w:t xml:space="preserve"> URL for the repository:</w:t>
+        <w:t>In the repository screen, copy the Git URL for the repository:</w:t>
       </w:r>
       <w:r>
         <w:rPr>
@@ -771,21 +733,7 @@
         <w:rPr>
           <w:lang w:val="en-US"/>
         </w:rPr>
-        <w:t xml:space="preserve">You will now push your local project to the </w:t>
-      </w:r>
-      <w:proofErr w:type="spellStart"/>
-      <w:r>
-        <w:rPr>
-          <w:lang w:val="en-US"/>
-        </w:rPr>
-        <w:t>Git</w:t>
-      </w:r>
-      <w:proofErr w:type="spellEnd"/>
-      <w:r>
-        <w:rPr>
-          <w:lang w:val="en-US"/>
-        </w:rPr>
-        <w:t xml:space="preserve"> repository in VSTS. In Visual Studio, open Team Explorer and navigate to the Changes section:</w:t>
+        <w:t>You will now push your local project to the Git repository in VSTS. In Visual Studio, open Team Explorer and navigate to the Changes section:</w:t>
       </w:r>
       <w:r>
         <w:rPr>
@@ -960,21 +908,7 @@
         <w:rPr>
           <w:lang w:val="en-US"/>
         </w:rPr>
-        <w:t xml:space="preserve"> section, paste the </w:t>
-      </w:r>
-      <w:proofErr w:type="spellStart"/>
-      <w:r>
-        <w:rPr>
-          <w:lang w:val="en-US"/>
-        </w:rPr>
-        <w:t>Git</w:t>
-      </w:r>
-      <w:proofErr w:type="spellEnd"/>
-      <w:r>
-        <w:rPr>
-          <w:lang w:val="en-US"/>
-        </w:rPr>
-        <w:t xml:space="preserve"> URL and select </w:t>
+        <w:t xml:space="preserve"> section, paste the Git URL and select </w:t>
       </w:r>
       <w:r>
         <w:rPr>
@@ -1350,21 +1284,7 @@
         <w:rPr>
           <w:lang w:val="en-US"/>
         </w:rPr>
-        <w:t xml:space="preserve">Enter a name for the resource group (for example </w:t>
-      </w:r>
-      <w:proofErr w:type="spellStart"/>
-      <w:r>
-        <w:rPr>
-          <w:lang w:val="en-US"/>
-        </w:rPr>
-        <w:t>TechDaysWeb</w:t>
-      </w:r>
-      <w:proofErr w:type="spellEnd"/>
-      <w:r>
-        <w:rPr>
-          <w:lang w:val="en-US"/>
-        </w:rPr>
-        <w:t>)</w:t>
+        <w:t>Enter a name for the resource group (for example TechDaysWeb)</w:t>
       </w:r>
     </w:p>
     <w:p>
@@ -1918,21 +1838,7 @@
         <w:rPr>
           <w:lang w:val="en-US"/>
         </w:rPr>
-        <w:t xml:space="preserve">On the resource </w:t>
-      </w:r>
-      <w:proofErr w:type="spellStart"/>
-      <w:r>
-        <w:rPr>
-          <w:lang w:val="en-US"/>
-        </w:rPr>
-        <w:t>groupo</w:t>
-      </w:r>
-      <w:proofErr w:type="spellEnd"/>
-      <w:r>
-        <w:rPr>
-          <w:lang w:val="en-US"/>
-        </w:rPr>
-        <w:t>, select the +Add button again and create a Storage Account</w:t>
+        <w:t>On the resource groupo, select the +Add button again and create a Storage Account</w:t>
       </w:r>
       <w:r>
         <w:rPr>
@@ -1965,23 +1871,7 @@
           <w:i/>
           <w:lang w:val="en-US"/>
         </w:rPr>
-        <w:t xml:space="preserve">: Select the Storage </w:t>
-      </w:r>
-      <w:proofErr w:type="spellStart"/>
-      <w:r>
-        <w:rPr>
-          <w:i/>
-          <w:lang w:val="en-US"/>
-        </w:rPr>
-        <w:t>accunt</w:t>
-      </w:r>
-      <w:proofErr w:type="spellEnd"/>
-      <w:r>
-        <w:rPr>
-          <w:i/>
-          <w:lang w:val="en-US"/>
-        </w:rPr>
-        <w:t xml:space="preserve"> resource shown below, with Category = Storage. </w:t>
+        <w:t xml:space="preserve">: Select the Storage accunt resource shown below, with Category = Storage. </w:t>
       </w:r>
       <w:r>
         <w:rPr>
@@ -2370,35 +2260,7 @@
         <w:rPr>
           <w:lang w:val="en-US"/>
         </w:rPr>
-        <w:t xml:space="preserve">Install the </w:t>
-      </w:r>
-      <w:proofErr w:type="spellStart"/>
-      <w:r>
-        <w:rPr>
-          <w:lang w:val="en-US"/>
-        </w:rPr>
-        <w:t>WindowsAzure.Storage</w:t>
-      </w:r>
-      <w:proofErr w:type="spellEnd"/>
-      <w:r>
-        <w:rPr>
-          <w:lang w:val="en-US"/>
-        </w:rPr>
-        <w:t xml:space="preserve"> </w:t>
-      </w:r>
-      <w:proofErr w:type="spellStart"/>
-      <w:r>
-        <w:rPr>
-          <w:lang w:val="en-US"/>
-        </w:rPr>
-        <w:t>NuGet</w:t>
-      </w:r>
-      <w:proofErr w:type="spellEnd"/>
-      <w:r>
-        <w:rPr>
-          <w:lang w:val="en-US"/>
-        </w:rPr>
-        <w:t xml:space="preserve"> package:</w:t>
+        <w:t>Install the WindowsAzure.Storage NuGet package:</w:t>
       </w:r>
       <w:r>
         <w:rPr>
@@ -2490,7 +2352,6 @@
         </w:rPr>
         <w:t xml:space="preserve"> folder called </w:t>
       </w:r>
-      <w:proofErr w:type="spellStart"/>
       <w:r>
         <w:rPr>
           <w:b/>
@@ -2498,7 +2359,6 @@
         </w:rPr>
         <w:t>AzureBlobOptions</w:t>
       </w:r>
-      <w:proofErr w:type="spellEnd"/>
       <w:r>
         <w:rPr>
           <w:lang w:val="en-US"/>
@@ -2606,7 +2466,6 @@
               </w:rPr>
               <w:t xml:space="preserve"> </w:t>
             </w:r>
-            <w:proofErr w:type="spellStart"/>
             <w:r>
               <w:rPr>
                 <w:rFonts w:ascii="Consolas" w:hAnsi="Consolas" w:cs="Consolas"/>
@@ -2617,7 +2476,6 @@
               </w:rPr>
               <w:t>AzureBlobsOptions</w:t>
             </w:r>
-            <w:proofErr w:type="spellEnd"/>
           </w:p>
           <w:p>
             <w:pPr>
@@ -2704,40 +2562,7 @@
                 <w:szCs w:val="19"/>
                 <w:lang w:val="en-US"/>
               </w:rPr>
-              <w:t xml:space="preserve"> </w:t>
-            </w:r>
-            <w:proofErr w:type="spellStart"/>
-            <w:r>
-              <w:rPr>
-                <w:rFonts w:ascii="Consolas" w:hAnsi="Consolas" w:cs="Consolas"/>
-                <w:color w:val="000000"/>
-                <w:sz w:val="19"/>
-                <w:szCs w:val="19"/>
-                <w:lang w:val="en-US"/>
-              </w:rPr>
-              <w:t>StorageConnectionString</w:t>
-            </w:r>
-            <w:proofErr w:type="spellEnd"/>
-            <w:r>
-              <w:rPr>
-                <w:rFonts w:ascii="Consolas" w:hAnsi="Consolas" w:cs="Consolas"/>
-                <w:color w:val="000000"/>
-                <w:sz w:val="19"/>
-                <w:szCs w:val="19"/>
-                <w:lang w:val="en-US"/>
-              </w:rPr>
-              <w:t xml:space="preserve"> </w:t>
-            </w:r>
-            <w:proofErr w:type="gramStart"/>
-            <w:r>
-              <w:rPr>
-                <w:rFonts w:ascii="Consolas" w:hAnsi="Consolas" w:cs="Consolas"/>
-                <w:color w:val="000000"/>
-                <w:sz w:val="19"/>
-                <w:szCs w:val="19"/>
-                <w:lang w:val="en-US"/>
-              </w:rPr>
-              <w:t xml:space="preserve">{ </w:t>
+              <w:t xml:space="preserve"> StorageConnectionString { </w:t>
             </w:r>
             <w:r>
               <w:rPr>
@@ -2749,7 +2574,6 @@
               </w:rPr>
               <w:t>get</w:t>
             </w:r>
-            <w:proofErr w:type="gramEnd"/>
             <w:r>
               <w:rPr>
                 <w:rFonts w:ascii="Consolas" w:hAnsi="Consolas" w:cs="Consolas"/>
@@ -2864,7 +2688,6 @@
         </w:rPr>
         <w:t xml:space="preserve"> folder called </w:t>
       </w:r>
-      <w:proofErr w:type="spellStart"/>
       <w:r>
         <w:rPr>
           <w:b/>
@@ -2872,14 +2695,12 @@
         </w:rPr>
         <w:t>AzureBlobs</w:t>
       </w:r>
-      <w:proofErr w:type="spellEnd"/>
       <w:r>
         <w:rPr>
           <w:lang w:val="en-US"/>
         </w:rPr>
         <w:t xml:space="preserve"> that implements the </w:t>
       </w:r>
-      <w:proofErr w:type="spellStart"/>
       <w:r>
         <w:rPr>
           <w:b/>
@@ -2887,7 +2708,6 @@
         </w:rPr>
         <w:t>IBlobs</w:t>
       </w:r>
-      <w:proofErr w:type="spellEnd"/>
       <w:r>
         <w:rPr>
           <w:lang w:val="en-US"/>
@@ -2995,8 +2815,6 @@
               </w:rPr>
               <w:t xml:space="preserve"> </w:t>
             </w:r>
-            <w:proofErr w:type="spellStart"/>
-            <w:proofErr w:type="gramStart"/>
             <w:r>
               <w:rPr>
                 <w:rFonts w:ascii="Consolas" w:hAnsi="Consolas" w:cs="Consolas"/>
@@ -3007,7 +2825,6 @@
               </w:rPr>
               <w:t>AzureBlobs</w:t>
             </w:r>
-            <w:proofErr w:type="spellEnd"/>
             <w:r>
               <w:rPr>
                 <w:rFonts w:ascii="Consolas" w:hAnsi="Consolas" w:cs="Consolas"/>
@@ -3016,20 +2833,8 @@
                 <w:szCs w:val="19"/>
                 <w:lang w:val="en-US"/>
               </w:rPr>
-              <w:t xml:space="preserve"> :</w:t>
-            </w:r>
-            <w:proofErr w:type="gramEnd"/>
-            <w:r>
-              <w:rPr>
-                <w:rFonts w:ascii="Consolas" w:hAnsi="Consolas" w:cs="Consolas"/>
-                <w:color w:val="000000"/>
-                <w:sz w:val="12"/>
-                <w:szCs w:val="19"/>
-                <w:lang w:val="en-US"/>
-              </w:rPr>
-              <w:t xml:space="preserve"> </w:t>
-            </w:r>
-            <w:proofErr w:type="spellStart"/>
+              <w:t xml:space="preserve"> : </w:t>
+            </w:r>
             <w:r>
               <w:rPr>
                 <w:rFonts w:ascii="Consolas" w:hAnsi="Consolas" w:cs="Consolas"/>
@@ -3040,7 +2845,6 @@
               </w:rPr>
               <w:t>IBlobs</w:t>
             </w:r>
-            <w:proofErr w:type="spellEnd"/>
           </w:p>
           <w:p>
             <w:pPr>
@@ -3109,7 +2913,6 @@
               </w:rPr>
               <w:t xml:space="preserve"> </w:t>
             </w:r>
-            <w:proofErr w:type="spellStart"/>
             <w:r>
               <w:rPr>
                 <w:rFonts w:ascii="Consolas" w:hAnsi="Consolas" w:cs="Consolas"/>
@@ -3120,7 +2923,6 @@
               </w:rPr>
               <w:t>readonly</w:t>
             </w:r>
-            <w:proofErr w:type="spellEnd"/>
             <w:r>
               <w:rPr>
                 <w:rFonts w:ascii="Consolas" w:hAnsi="Consolas" w:cs="Consolas"/>
@@ -3131,7 +2933,6 @@
               </w:rPr>
               <w:t xml:space="preserve"> </w:t>
             </w:r>
-            <w:proofErr w:type="spellStart"/>
             <w:r>
               <w:rPr>
                 <w:rFonts w:ascii="Consolas" w:hAnsi="Consolas" w:cs="Consolas"/>
@@ -3142,7 +2943,6 @@
               </w:rPr>
               <w:t>CloudBlobContainer</w:t>
             </w:r>
-            <w:proofErr w:type="spellEnd"/>
             <w:r>
               <w:rPr>
                 <w:rFonts w:ascii="Consolas" w:hAnsi="Consolas" w:cs="Consolas"/>
@@ -3209,31 +3009,8 @@
                 <w:szCs w:val="19"/>
                 <w:lang w:val="en-US"/>
               </w:rPr>
-              <w:t xml:space="preserve"> </w:t>
-            </w:r>
-            <w:proofErr w:type="spellStart"/>
-            <w:r>
-              <w:rPr>
-                <w:rFonts w:ascii="Consolas" w:hAnsi="Consolas" w:cs="Consolas"/>
-                <w:color w:val="000000"/>
-                <w:sz w:val="12"/>
-                <w:szCs w:val="19"/>
-                <w:lang w:val="en-US"/>
-              </w:rPr>
-              <w:t>AzureBlobs</w:t>
-            </w:r>
-            <w:proofErr w:type="spellEnd"/>
-            <w:r>
-              <w:rPr>
-                <w:rFonts w:ascii="Consolas" w:hAnsi="Consolas" w:cs="Consolas"/>
-                <w:color w:val="000000"/>
-                <w:sz w:val="12"/>
-                <w:szCs w:val="19"/>
-                <w:lang w:val="en-US"/>
-              </w:rPr>
-              <w:t>(</w:t>
-            </w:r>
-            <w:proofErr w:type="spellStart"/>
+              <w:t xml:space="preserve"> AzureBlobs(</w:t>
+            </w:r>
             <w:r>
               <w:rPr>
                 <w:rFonts w:ascii="Consolas" w:hAnsi="Consolas" w:cs="Consolas"/>
@@ -3244,7 +3021,6 @@
               </w:rPr>
               <w:t>IOptions</w:t>
             </w:r>
-            <w:proofErr w:type="spellEnd"/>
             <w:r>
               <w:rPr>
                 <w:rFonts w:ascii="Consolas" w:hAnsi="Consolas" w:cs="Consolas"/>
@@ -3255,7 +3031,6 @@
               </w:rPr>
               <w:t>&lt;</w:t>
             </w:r>
-            <w:proofErr w:type="spellStart"/>
             <w:r>
               <w:rPr>
                 <w:rFonts w:ascii="Consolas" w:hAnsi="Consolas" w:cs="Consolas"/>
@@ -3266,7 +3041,6 @@
               </w:rPr>
               <w:t>AzureBlobsOptions</w:t>
             </w:r>
-            <w:proofErr w:type="spellEnd"/>
             <w:r>
               <w:rPr>
                 <w:rFonts w:ascii="Consolas" w:hAnsi="Consolas" w:cs="Consolas"/>
@@ -3325,7 +3099,6 @@
               </w:rPr>
               <w:t xml:space="preserve">            </w:t>
             </w:r>
-            <w:proofErr w:type="spellStart"/>
             <w:r>
               <w:rPr>
                 <w:rFonts w:ascii="Consolas" w:hAnsi="Consolas" w:cs="Consolas"/>
@@ -3336,7 +3109,6 @@
               </w:rPr>
               <w:t>var</w:t>
             </w:r>
-            <w:proofErr w:type="spellEnd"/>
             <w:r>
               <w:rPr>
                 <w:rFonts w:ascii="Consolas" w:hAnsi="Consolas" w:cs="Consolas"/>
@@ -3345,29 +3117,7 @@
                 <w:szCs w:val="19"/>
                 <w:lang w:val="en-US"/>
               </w:rPr>
-              <w:t xml:space="preserve"> </w:t>
-            </w:r>
-            <w:proofErr w:type="spellStart"/>
-            <w:r>
-              <w:rPr>
-                <w:rFonts w:ascii="Consolas" w:hAnsi="Consolas" w:cs="Consolas"/>
-                <w:color w:val="000000"/>
-                <w:sz w:val="12"/>
-                <w:szCs w:val="19"/>
-                <w:lang w:val="en-US"/>
-              </w:rPr>
-              <w:t>storageAccount</w:t>
-            </w:r>
-            <w:proofErr w:type="spellEnd"/>
-            <w:r>
-              <w:rPr>
-                <w:rFonts w:ascii="Consolas" w:hAnsi="Consolas" w:cs="Consolas"/>
-                <w:color w:val="000000"/>
-                <w:sz w:val="12"/>
-                <w:szCs w:val="19"/>
-                <w:lang w:val="en-US"/>
-              </w:rPr>
-              <w:t xml:space="preserve"> = </w:t>
+              <w:t xml:space="preserve"> storageAccount = </w:t>
             </w:r>
             <w:r>
               <w:rPr>
@@ -3387,29 +3137,7 @@
                 <w:szCs w:val="19"/>
                 <w:lang w:val="en-US"/>
               </w:rPr>
-              <w:t>.Parse(</w:t>
-            </w:r>
-            <w:proofErr w:type="gramStart"/>
-            <w:r>
-              <w:rPr>
-                <w:rFonts w:ascii="Consolas" w:hAnsi="Consolas" w:cs="Consolas"/>
-                <w:color w:val="000000"/>
-                <w:sz w:val="12"/>
-                <w:szCs w:val="19"/>
-                <w:lang w:val="en-US"/>
-              </w:rPr>
-              <w:t>options.Value.StorageConnectionString</w:t>
-            </w:r>
-            <w:proofErr w:type="gramEnd"/>
-            <w:r>
-              <w:rPr>
-                <w:rFonts w:ascii="Consolas" w:hAnsi="Consolas" w:cs="Consolas"/>
-                <w:color w:val="000000"/>
-                <w:sz w:val="12"/>
-                <w:szCs w:val="19"/>
-                <w:lang w:val="en-US"/>
-              </w:rPr>
-              <w:t>);</w:t>
+              <w:t>.Parse(options.Value.StorageConnectionString);</w:t>
             </w:r>
           </w:p>
           <w:p>
@@ -3435,7 +3163,6 @@
               </w:rPr>
               <w:t xml:space="preserve">            </w:t>
             </w:r>
-            <w:proofErr w:type="spellStart"/>
             <w:r>
               <w:rPr>
                 <w:rFonts w:ascii="Consolas" w:hAnsi="Consolas" w:cs="Consolas"/>
@@ -3446,7 +3173,6 @@
               </w:rPr>
               <w:t>var</w:t>
             </w:r>
-            <w:proofErr w:type="spellEnd"/>
             <w:r>
               <w:rPr>
                 <w:rFonts w:ascii="Consolas" w:hAnsi="Consolas" w:cs="Consolas"/>
@@ -3455,51 +3181,7 @@
                 <w:szCs w:val="19"/>
                 <w:lang w:val="en-US"/>
               </w:rPr>
-              <w:t xml:space="preserve"> </w:t>
-            </w:r>
-            <w:proofErr w:type="spellStart"/>
-            <w:r>
-              <w:rPr>
-                <w:rFonts w:ascii="Consolas" w:hAnsi="Consolas" w:cs="Consolas"/>
-                <w:color w:val="000000"/>
-                <w:sz w:val="12"/>
-                <w:szCs w:val="19"/>
-                <w:lang w:val="en-US"/>
-              </w:rPr>
-              <w:t>blobClient</w:t>
-            </w:r>
-            <w:proofErr w:type="spellEnd"/>
-            <w:r>
-              <w:rPr>
-                <w:rFonts w:ascii="Consolas" w:hAnsi="Consolas" w:cs="Consolas"/>
-                <w:color w:val="000000"/>
-                <w:sz w:val="12"/>
-                <w:szCs w:val="19"/>
-                <w:lang w:val="en-US"/>
-              </w:rPr>
-              <w:t xml:space="preserve"> = </w:t>
-            </w:r>
-            <w:proofErr w:type="spellStart"/>
-            <w:r>
-              <w:rPr>
-                <w:rFonts w:ascii="Consolas" w:hAnsi="Consolas" w:cs="Consolas"/>
-                <w:color w:val="000000"/>
-                <w:sz w:val="12"/>
-                <w:szCs w:val="19"/>
-                <w:lang w:val="en-US"/>
-              </w:rPr>
-              <w:t>storageAccount.CreateCloudBlobClient</w:t>
-            </w:r>
-            <w:proofErr w:type="spellEnd"/>
-            <w:r>
-              <w:rPr>
-                <w:rFonts w:ascii="Consolas" w:hAnsi="Consolas" w:cs="Consolas"/>
-                <w:color w:val="000000"/>
-                <w:sz w:val="12"/>
-                <w:szCs w:val="19"/>
-                <w:lang w:val="en-US"/>
-              </w:rPr>
-              <w:t>();</w:t>
+              <w:t xml:space="preserve"> blobClient = storageAccount.CreateCloudBlobClient();</w:t>
             </w:r>
           </w:p>
           <w:p>
@@ -3523,29 +3205,7 @@
                 <w:szCs w:val="19"/>
                 <w:lang w:val="en-US"/>
               </w:rPr>
-              <w:t xml:space="preserve">            _container = </w:t>
-            </w:r>
-            <w:proofErr w:type="spellStart"/>
-            <w:r>
-              <w:rPr>
-                <w:rFonts w:ascii="Consolas" w:hAnsi="Consolas" w:cs="Consolas"/>
-                <w:color w:val="000000"/>
-                <w:sz w:val="12"/>
-                <w:szCs w:val="19"/>
-                <w:lang w:val="en-US"/>
-              </w:rPr>
-              <w:t>blobClient.GetContainerReference</w:t>
-            </w:r>
-            <w:proofErr w:type="spellEnd"/>
-            <w:r>
-              <w:rPr>
-                <w:rFonts w:ascii="Consolas" w:hAnsi="Consolas" w:cs="Consolas"/>
-                <w:color w:val="000000"/>
-                <w:sz w:val="12"/>
-                <w:szCs w:val="19"/>
-                <w:lang w:val="en-US"/>
-              </w:rPr>
-              <w:t>(</w:t>
+              <w:t xml:space="preserve">            _container = blobClient.GetContainerReference(</w:t>
             </w:r>
             <w:r>
               <w:rPr>
@@ -3649,7 +3309,6 @@
               </w:rPr>
               <w:t xml:space="preserve"> </w:t>
             </w:r>
-            <w:proofErr w:type="spellStart"/>
             <w:r>
               <w:rPr>
                 <w:rFonts w:ascii="Consolas" w:hAnsi="Consolas" w:cs="Consolas"/>
@@ -3660,7 +3319,6 @@
               </w:rPr>
               <w:t>async</w:t>
             </w:r>
-            <w:proofErr w:type="spellEnd"/>
             <w:r>
               <w:rPr>
                 <w:rFonts w:ascii="Consolas" w:hAnsi="Consolas" w:cs="Consolas"/>
@@ -3689,20 +3347,8 @@
                 <w:szCs w:val="19"/>
                 <w:lang w:val="en-US"/>
               </w:rPr>
-              <w:t xml:space="preserve"> </w:t>
-            </w:r>
-            <w:proofErr w:type="gramStart"/>
-            <w:r>
-              <w:rPr>
-                <w:rFonts w:ascii="Consolas" w:hAnsi="Consolas" w:cs="Consolas"/>
-                <w:color w:val="000000"/>
-                <w:sz w:val="12"/>
-                <w:szCs w:val="19"/>
-                <w:lang w:val="en-US"/>
-              </w:rPr>
-              <w:t>Save(</w:t>
-            </w:r>
-            <w:proofErr w:type="gramEnd"/>
+              <w:t xml:space="preserve"> Save(</w:t>
+            </w:r>
             <w:r>
               <w:rPr>
                 <w:rFonts w:ascii="Consolas" w:hAnsi="Consolas" w:cs="Consolas"/>
@@ -3819,29 +3465,7 @@
                 <w:szCs w:val="19"/>
                 <w:lang w:val="en-US"/>
               </w:rPr>
-              <w:t xml:space="preserve"> _</w:t>
-            </w:r>
-            <w:proofErr w:type="gramStart"/>
-            <w:r>
-              <w:rPr>
-                <w:rFonts w:ascii="Consolas" w:hAnsi="Consolas" w:cs="Consolas"/>
-                <w:color w:val="000000"/>
-                <w:sz w:val="12"/>
-                <w:szCs w:val="19"/>
-                <w:lang w:val="en-US"/>
-              </w:rPr>
-              <w:t>container.CreateIfNotExistsAsync</w:t>
-            </w:r>
-            <w:proofErr w:type="gramEnd"/>
-            <w:r>
-              <w:rPr>
-                <w:rFonts w:ascii="Consolas" w:hAnsi="Consolas" w:cs="Consolas"/>
-                <w:color w:val="000000"/>
-                <w:sz w:val="12"/>
-                <w:szCs w:val="19"/>
-                <w:lang w:val="en-US"/>
-              </w:rPr>
-              <w:t>(</w:t>
+              <w:t xml:space="preserve"> _container.CreateIfNotExistsAsync(</w:t>
             </w:r>
             <w:r>
               <w:rPr>
@@ -3927,7 +3551,6 @@
               </w:rPr>
               <w:t xml:space="preserve">            </w:t>
             </w:r>
-            <w:proofErr w:type="spellStart"/>
             <w:r>
               <w:rPr>
                 <w:rFonts w:ascii="Consolas" w:hAnsi="Consolas" w:cs="Consolas"/>
@@ -3938,7 +3561,6 @@
               </w:rPr>
               <w:t>var</w:t>
             </w:r>
-            <w:proofErr w:type="spellEnd"/>
             <w:r>
               <w:rPr>
                 <w:rFonts w:ascii="Consolas" w:hAnsi="Consolas" w:cs="Consolas"/>
@@ -3947,31 +3569,7 @@
                 <w:szCs w:val="19"/>
                 <w:lang w:val="en-US"/>
               </w:rPr>
-              <w:t xml:space="preserve"> blob = _</w:t>
-            </w:r>
-            <w:proofErr w:type="spellStart"/>
-            <w:proofErr w:type="gramStart"/>
-            <w:r>
-              <w:rPr>
-                <w:rFonts w:ascii="Consolas" w:hAnsi="Consolas" w:cs="Consolas"/>
-                <w:color w:val="000000"/>
-                <w:sz w:val="12"/>
-                <w:szCs w:val="19"/>
-                <w:lang w:val="en-US"/>
-              </w:rPr>
-              <w:t>container.GetBlockBlobReference</w:t>
-            </w:r>
-            <w:proofErr w:type="spellEnd"/>
-            <w:proofErr w:type="gramEnd"/>
-            <w:r>
-              <w:rPr>
-                <w:rFonts w:ascii="Consolas" w:hAnsi="Consolas" w:cs="Consolas"/>
-                <w:color w:val="000000"/>
-                <w:sz w:val="12"/>
-                <w:szCs w:val="19"/>
-                <w:lang w:val="en-US"/>
-              </w:rPr>
-              <w:t>(name);</w:t>
+              <w:t xml:space="preserve"> blob = _container.GetBlockBlobReference(name);</w:t>
             </w:r>
           </w:p>
           <w:p>
@@ -4015,31 +3613,7 @@
                 <w:szCs w:val="19"/>
                 <w:lang w:val="en-US"/>
               </w:rPr>
-              <w:t xml:space="preserve"> </w:t>
-            </w:r>
-            <w:proofErr w:type="spellStart"/>
-            <w:proofErr w:type="gramStart"/>
-            <w:r>
-              <w:rPr>
-                <w:rFonts w:ascii="Consolas" w:hAnsi="Consolas" w:cs="Consolas"/>
-                <w:color w:val="000000"/>
-                <w:sz w:val="12"/>
-                <w:szCs w:val="19"/>
-                <w:lang w:val="en-US"/>
-              </w:rPr>
-              <w:t>blob.UploadFromStreamAsync</w:t>
-            </w:r>
-            <w:proofErr w:type="spellEnd"/>
-            <w:proofErr w:type="gramEnd"/>
-            <w:r>
-              <w:rPr>
-                <w:rFonts w:ascii="Consolas" w:hAnsi="Consolas" w:cs="Consolas"/>
-                <w:color w:val="000000"/>
-                <w:sz w:val="12"/>
-                <w:szCs w:val="19"/>
-                <w:lang w:val="en-US"/>
-              </w:rPr>
-              <w:t>(file);</w:t>
+              <w:t xml:space="preserve"> blob.UploadFromStreamAsync(file);</w:t>
             </w:r>
           </w:p>
           <w:p>
@@ -4123,7 +3697,6 @@
               </w:rPr>
               <w:t xml:space="preserve"> </w:t>
             </w:r>
-            <w:proofErr w:type="spellStart"/>
             <w:r>
               <w:rPr>
                 <w:rFonts w:ascii="Consolas" w:hAnsi="Consolas" w:cs="Consolas"/>
@@ -4134,7 +3707,6 @@
               </w:rPr>
               <w:t>async</w:t>
             </w:r>
-            <w:proofErr w:type="spellEnd"/>
             <w:r>
               <w:rPr>
                 <w:rFonts w:ascii="Consolas" w:hAnsi="Consolas" w:cs="Consolas"/>
@@ -4165,7 +3737,6 @@
               </w:rPr>
               <w:t>&lt;</w:t>
             </w:r>
-            <w:proofErr w:type="spellStart"/>
             <w:r>
               <w:rPr>
                 <w:rFonts w:ascii="Consolas" w:hAnsi="Consolas" w:cs="Consolas"/>
@@ -4176,7 +3747,6 @@
               </w:rPr>
               <w:t>IEnumerable</w:t>
             </w:r>
-            <w:proofErr w:type="spellEnd"/>
             <w:r>
               <w:rPr>
                 <w:rFonts w:ascii="Consolas" w:hAnsi="Consolas" w:cs="Consolas"/>
@@ -4205,41 +3775,7 @@
                 <w:szCs w:val="19"/>
                 <w:lang w:val="en-US"/>
               </w:rPr>
-              <w:t xml:space="preserve">&gt;&gt; </w:t>
-            </w:r>
-            <w:proofErr w:type="spellStart"/>
-            <w:proofErr w:type="gramStart"/>
-            <w:r>
-              <w:rPr>
-                <w:rFonts w:ascii="Consolas" w:hAnsi="Consolas" w:cs="Consolas"/>
-                <w:color w:val="000000"/>
-                <w:sz w:val="12"/>
-                <w:szCs w:val="19"/>
-                <w:lang w:val="en-US"/>
-              </w:rPr>
-              <w:t>GetAllBlobUrls</w:t>
-            </w:r>
-            <w:proofErr w:type="spellEnd"/>
-            <w:r>
-              <w:rPr>
-                <w:rFonts w:ascii="Consolas" w:hAnsi="Consolas" w:cs="Consolas"/>
-                <w:color w:val="000000"/>
-                <w:sz w:val="12"/>
-                <w:szCs w:val="19"/>
-                <w:lang w:val="en-US"/>
-              </w:rPr>
-              <w:t>(</w:t>
-            </w:r>
-            <w:proofErr w:type="gramEnd"/>
-            <w:r>
-              <w:rPr>
-                <w:rFonts w:ascii="Consolas" w:hAnsi="Consolas" w:cs="Consolas"/>
-                <w:color w:val="000000"/>
-                <w:sz w:val="12"/>
-                <w:szCs w:val="19"/>
-                <w:lang w:val="en-US"/>
-              </w:rPr>
-              <w:t>)</w:t>
+              <w:t>&gt;&gt; GetAllBlobUrls()</w:t>
             </w:r>
           </w:p>
           <w:p>
@@ -4307,29 +3843,7 @@
                 <w:szCs w:val="19"/>
                 <w:lang w:val="en-US"/>
               </w:rPr>
-              <w:t xml:space="preserve"> _</w:t>
-            </w:r>
-            <w:proofErr w:type="gramStart"/>
-            <w:r>
-              <w:rPr>
-                <w:rFonts w:ascii="Consolas" w:hAnsi="Consolas" w:cs="Consolas"/>
-                <w:color w:val="000000"/>
-                <w:sz w:val="12"/>
-                <w:szCs w:val="19"/>
-                <w:lang w:val="en-US"/>
-              </w:rPr>
-              <w:t>container.CreateIfNotExistsAsync</w:t>
-            </w:r>
-            <w:proofErr w:type="gramEnd"/>
-            <w:r>
-              <w:rPr>
-                <w:rFonts w:ascii="Consolas" w:hAnsi="Consolas" w:cs="Consolas"/>
-                <w:color w:val="000000"/>
-                <w:sz w:val="12"/>
-                <w:szCs w:val="19"/>
-                <w:lang w:val="en-US"/>
-              </w:rPr>
-              <w:t>(</w:t>
+              <w:t xml:space="preserve"> _container.CreateIfNotExistsAsync(</w:t>
             </w:r>
             <w:r>
               <w:rPr>
@@ -4415,7 +3929,6 @@
               </w:rPr>
               <w:t xml:space="preserve">            </w:t>
             </w:r>
-            <w:proofErr w:type="spellStart"/>
             <w:r>
               <w:rPr>
                 <w:rFonts w:ascii="Consolas" w:hAnsi="Consolas" w:cs="Consolas"/>
@@ -4426,7 +3939,6 @@
               </w:rPr>
               <w:t>var</w:t>
             </w:r>
-            <w:proofErr w:type="spellEnd"/>
             <w:r>
               <w:rPr>
                 <w:rFonts w:ascii="Consolas" w:hAnsi="Consolas" w:cs="Consolas"/>
@@ -4455,31 +3967,7 @@
                 <w:szCs w:val="19"/>
                 <w:lang w:val="en-US"/>
               </w:rPr>
-              <w:t xml:space="preserve"> _</w:t>
-            </w:r>
-            <w:proofErr w:type="spellStart"/>
-            <w:proofErr w:type="gramStart"/>
-            <w:r>
-              <w:rPr>
-                <w:rFonts w:ascii="Consolas" w:hAnsi="Consolas" w:cs="Consolas"/>
-                <w:color w:val="000000"/>
-                <w:sz w:val="12"/>
-                <w:szCs w:val="19"/>
-                <w:lang w:val="en-US"/>
-              </w:rPr>
-              <w:t>container.ListBlobsSegmentedAsync</w:t>
-            </w:r>
-            <w:proofErr w:type="spellEnd"/>
-            <w:proofErr w:type="gramEnd"/>
-            <w:r>
-              <w:rPr>
-                <w:rFonts w:ascii="Consolas" w:hAnsi="Consolas" w:cs="Consolas"/>
-                <w:color w:val="000000"/>
-                <w:sz w:val="12"/>
-                <w:szCs w:val="19"/>
-                <w:lang w:val="en-US"/>
-              </w:rPr>
-              <w:t>(</w:t>
+              <w:t xml:space="preserve"> _container.ListBlobsSegmentedAsync(</w:t>
             </w:r>
             <w:r>
               <w:rPr>
@@ -4543,53 +4031,7 @@
                 <w:szCs w:val="19"/>
                 <w:lang w:val="en-US"/>
               </w:rPr>
-              <w:t xml:space="preserve"> </w:t>
-            </w:r>
-            <w:proofErr w:type="spellStart"/>
-            <w:proofErr w:type="gramStart"/>
-            <w:r>
-              <w:rPr>
-                <w:rFonts w:ascii="Consolas" w:hAnsi="Consolas" w:cs="Consolas"/>
-                <w:color w:val="000000"/>
-                <w:sz w:val="12"/>
-                <w:szCs w:val="19"/>
-                <w:lang w:val="en-US"/>
-              </w:rPr>
-              <w:t>blobs.Results.Select</w:t>
-            </w:r>
-            <w:proofErr w:type="spellEnd"/>
-            <w:proofErr w:type="gramEnd"/>
-            <w:r>
-              <w:rPr>
-                <w:rFonts w:ascii="Consolas" w:hAnsi="Consolas" w:cs="Consolas"/>
-                <w:color w:val="000000"/>
-                <w:sz w:val="12"/>
-                <w:szCs w:val="19"/>
-                <w:lang w:val="en-US"/>
-              </w:rPr>
-              <w:t xml:space="preserve">(x =&gt; </w:t>
-            </w:r>
-            <w:proofErr w:type="spellStart"/>
-            <w:r>
-              <w:rPr>
-                <w:rFonts w:ascii="Consolas" w:hAnsi="Consolas" w:cs="Consolas"/>
-                <w:color w:val="000000"/>
-                <w:sz w:val="12"/>
-                <w:szCs w:val="19"/>
-                <w:lang w:val="en-US"/>
-              </w:rPr>
-              <w:t>x.Uri.AbsoluteUri</w:t>
-            </w:r>
-            <w:proofErr w:type="spellEnd"/>
-            <w:r>
-              <w:rPr>
-                <w:rFonts w:ascii="Consolas" w:hAnsi="Consolas" w:cs="Consolas"/>
-                <w:color w:val="000000"/>
-                <w:sz w:val="12"/>
-                <w:szCs w:val="19"/>
-                <w:lang w:val="en-US"/>
-              </w:rPr>
-              <w:t>);</w:t>
+              <w:t xml:space="preserve"> blobs.Results.Select(x =&gt; x.Uri.AbsoluteUri);</w:t>
             </w:r>
           </w:p>
           <w:p>
@@ -4698,21 +4140,7 @@
         <w:rPr>
           <w:lang w:val="en-US"/>
         </w:rPr>
-        <w:t xml:space="preserve">To be able to deploy the application to multiple environment we need to manage the configuration for it. To do this, we will add a tokenized </w:t>
-      </w:r>
-      <w:proofErr w:type="spellStart"/>
-      <w:r>
-        <w:rPr>
-          <w:lang w:val="en-US"/>
-        </w:rPr>
-        <w:t>appsettings</w:t>
-      </w:r>
-      <w:proofErr w:type="spellEnd"/>
-      <w:r>
-        <w:rPr>
-          <w:lang w:val="en-US"/>
-        </w:rPr>
-        <w:t xml:space="preserve"> file to the project that is when deployment the app to test and production environments.</w:t>
+        <w:t>To be able to deploy the application to multiple environment we need to manage the configuration for it. To do this, we will add a tokenized appsettings file to the project that is when deployment the app to test and production environments.</w:t>
       </w:r>
     </w:p>
     <w:p>
@@ -4732,8 +4160,6 @@
         </w:rPr>
         <w:t xml:space="preserve">Add a new JSON file to the project, call it </w:t>
       </w:r>
-      <w:proofErr w:type="spellStart"/>
-      <w:proofErr w:type="gramStart"/>
       <w:r>
         <w:rPr>
           <w:b/>
@@ -4742,8 +4168,6 @@
         </w:rPr>
         <w:t>appsettings,json</w:t>
       </w:r>
-      <w:proofErr w:type="spellEnd"/>
-      <w:proofErr w:type="gramEnd"/>
       <w:r>
         <w:rPr>
           <w:lang w:val="en-US"/>
@@ -4850,27 +4274,7 @@
                 <w:sz w:val="19"/>
                 <w:szCs w:val="19"/>
               </w:rPr>
-              <w:t>"</w:t>
-            </w:r>
-            <w:proofErr w:type="spellStart"/>
-            <w:r>
-              <w:rPr>
-                <w:rFonts w:ascii="Consolas" w:hAnsi="Consolas" w:cs="Consolas"/>
-                <w:color w:val="2E75B6"/>
-                <w:sz w:val="19"/>
-                <w:szCs w:val="19"/>
-              </w:rPr>
-              <w:t>AzureBlobConnectionString</w:t>
-            </w:r>
-            <w:proofErr w:type="spellEnd"/>
-            <w:r>
-              <w:rPr>
-                <w:rFonts w:ascii="Consolas" w:hAnsi="Consolas" w:cs="Consolas"/>
-                <w:color w:val="2E75B6"/>
-                <w:sz w:val="19"/>
-                <w:szCs w:val="19"/>
-              </w:rPr>
-              <w:t>"</w:t>
+              <w:t>"AzureBlobConnectionString"</w:t>
             </w:r>
             <w:r>
               <w:rPr>
@@ -4946,37 +4350,7 @@
         <w:rPr>
           <w:lang w:val="en-US"/>
         </w:rPr>
-        <w:t xml:space="preserve">Open the </w:t>
-      </w:r>
-      <w:proofErr w:type="spellStart"/>
-      <w:proofErr w:type="gramStart"/>
-      <w:r>
-        <w:rPr>
-          <w:lang w:val="en-US"/>
-        </w:rPr>
-        <w:t>project.json</w:t>
-      </w:r>
-      <w:proofErr w:type="spellEnd"/>
-      <w:proofErr w:type="gramEnd"/>
-      <w:r>
-        <w:rPr>
-          <w:lang w:val="en-US"/>
-        </w:rPr>
-        <w:t xml:space="preserve"> file, and change the </w:t>
-      </w:r>
-      <w:proofErr w:type="spellStart"/>
-      <w:r>
-        <w:rPr>
-          <w:lang w:val="en-US"/>
-        </w:rPr>
-        <w:t>publishOptions</w:t>
-      </w:r>
-      <w:proofErr w:type="spellEnd"/>
-      <w:r>
-        <w:rPr>
-          <w:lang w:val="en-US"/>
-        </w:rPr>
-        <w:t xml:space="preserve"> element to:</w:t>
+        <w:t>Open the project.json file, and change the publishOptions element to:</w:t>
       </w:r>
     </w:p>
     <w:tbl>
@@ -5017,29 +4391,7 @@
                 <w:szCs w:val="19"/>
                 <w:lang w:val="en-US"/>
               </w:rPr>
-              <w:t>"</w:t>
-            </w:r>
-            <w:proofErr w:type="spellStart"/>
-            <w:r>
-              <w:rPr>
-                <w:rFonts w:ascii="Consolas" w:hAnsi="Consolas" w:cs="Consolas"/>
-                <w:color w:val="2E75B6"/>
-                <w:sz w:val="19"/>
-                <w:szCs w:val="19"/>
-                <w:lang w:val="en-US"/>
-              </w:rPr>
-              <w:t>publishOptions</w:t>
-            </w:r>
-            <w:proofErr w:type="spellEnd"/>
-            <w:r>
-              <w:rPr>
-                <w:rFonts w:ascii="Consolas" w:hAnsi="Consolas" w:cs="Consolas"/>
-                <w:color w:val="2E75B6"/>
-                <w:sz w:val="19"/>
-                <w:szCs w:val="19"/>
-                <w:lang w:val="en-US"/>
-              </w:rPr>
-              <w:t>"</w:t>
+              <w:t>"publishOptions"</w:t>
             </w:r>
             <w:r>
               <w:rPr>
@@ -5127,29 +4479,7 @@
                 <w:szCs w:val="19"/>
                 <w:lang w:val="en-US"/>
               </w:rPr>
-              <w:t>"</w:t>
-            </w:r>
-            <w:proofErr w:type="spellStart"/>
-            <w:r>
-              <w:rPr>
-                <w:rFonts w:ascii="Consolas" w:hAnsi="Consolas" w:cs="Consolas"/>
-                <w:color w:val="A31515"/>
-                <w:sz w:val="19"/>
-                <w:szCs w:val="19"/>
-                <w:lang w:val="en-US"/>
-              </w:rPr>
-              <w:t>wwwroot</w:t>
-            </w:r>
-            <w:proofErr w:type="spellEnd"/>
-            <w:r>
-              <w:rPr>
-                <w:rFonts w:ascii="Consolas" w:hAnsi="Consolas" w:cs="Consolas"/>
-                <w:color w:val="A31515"/>
-                <w:sz w:val="19"/>
-                <w:szCs w:val="19"/>
-                <w:lang w:val="en-US"/>
-              </w:rPr>
-              <w:t>"</w:t>
+              <w:t>"wwwroot"</w:t>
             </w:r>
             <w:r>
               <w:rPr>
@@ -5193,41 +4523,7 @@
                 <w:szCs w:val="19"/>
                 <w:lang w:val="en-US"/>
               </w:rPr>
-              <w:t>"**/</w:t>
-            </w:r>
-            <w:proofErr w:type="gramStart"/>
-            <w:r>
-              <w:rPr>
-                <w:rFonts w:ascii="Consolas" w:hAnsi="Consolas" w:cs="Consolas"/>
-                <w:color w:val="A31515"/>
-                <w:sz w:val="19"/>
-                <w:szCs w:val="19"/>
-                <w:lang w:val="en-US"/>
-              </w:rPr>
-              <w:t>*.</w:t>
-            </w:r>
-            <w:proofErr w:type="spellStart"/>
-            <w:r>
-              <w:rPr>
-                <w:rFonts w:ascii="Consolas" w:hAnsi="Consolas" w:cs="Consolas"/>
-                <w:color w:val="A31515"/>
-                <w:sz w:val="19"/>
-                <w:szCs w:val="19"/>
-                <w:lang w:val="en-US"/>
-              </w:rPr>
-              <w:t>cshtml</w:t>
-            </w:r>
-            <w:proofErr w:type="spellEnd"/>
-            <w:proofErr w:type="gramEnd"/>
-            <w:r>
-              <w:rPr>
-                <w:rFonts w:ascii="Consolas" w:hAnsi="Consolas" w:cs="Consolas"/>
-                <w:color w:val="A31515"/>
-                <w:sz w:val="19"/>
-                <w:szCs w:val="19"/>
-                <w:lang w:val="en-US"/>
-              </w:rPr>
-              <w:t>"</w:t>
+              <w:t>"**/*.cshtml"</w:t>
             </w:r>
             <w:r>
               <w:rPr>
@@ -5271,29 +4567,7 @@
                 <w:szCs w:val="19"/>
                 <w:lang w:val="en-US"/>
               </w:rPr>
-              <w:t>"</w:t>
-            </w:r>
-            <w:proofErr w:type="spellStart"/>
-            <w:r>
-              <w:rPr>
-                <w:rFonts w:ascii="Consolas" w:hAnsi="Consolas" w:cs="Consolas"/>
-                <w:color w:val="A31515"/>
-                <w:sz w:val="19"/>
-                <w:szCs w:val="19"/>
-                <w:lang w:val="en-US"/>
-              </w:rPr>
-              <w:t>web.config</w:t>
-            </w:r>
-            <w:proofErr w:type="spellEnd"/>
-            <w:r>
-              <w:rPr>
-                <w:rFonts w:ascii="Consolas" w:hAnsi="Consolas" w:cs="Consolas"/>
-                <w:color w:val="A31515"/>
-                <w:sz w:val="19"/>
-                <w:szCs w:val="19"/>
-                <w:lang w:val="en-US"/>
-              </w:rPr>
-              <w:t>"</w:t>
+              <w:t>"web.config"</w:t>
             </w:r>
             <w:r>
               <w:rPr>
@@ -5335,27 +4609,7 @@
                 <w:sz w:val="19"/>
                 <w:szCs w:val="19"/>
               </w:rPr>
-              <w:t>"</w:t>
-            </w:r>
-            <w:proofErr w:type="spellStart"/>
-            <w:r>
-              <w:rPr>
-                <w:rFonts w:ascii="Consolas" w:hAnsi="Consolas" w:cs="Consolas"/>
-                <w:color w:val="A31515"/>
-                <w:sz w:val="19"/>
-                <w:szCs w:val="19"/>
-              </w:rPr>
-              <w:t>appsettings.json</w:t>
-            </w:r>
-            <w:proofErr w:type="spellEnd"/>
-            <w:r>
-              <w:rPr>
-                <w:rFonts w:ascii="Consolas" w:hAnsi="Consolas" w:cs="Consolas"/>
-                <w:color w:val="A31515"/>
-                <w:sz w:val="19"/>
-                <w:szCs w:val="19"/>
-              </w:rPr>
-              <w:t>"</w:t>
+              <w:t>"appsettings.json"</w:t>
             </w:r>
           </w:p>
           <w:p>
@@ -5428,8 +4682,6 @@
         </w:rPr>
         <w:t xml:space="preserve">In </w:t>
       </w:r>
-      <w:proofErr w:type="spellStart"/>
-      <w:proofErr w:type="gramStart"/>
       <w:r>
         <w:rPr>
           <w:b/>
@@ -5437,8 +4689,6 @@
         </w:rPr>
         <w:t>project.json</w:t>
       </w:r>
-      <w:proofErr w:type="spellEnd"/>
-      <w:proofErr w:type="gramEnd"/>
       <w:r>
         <w:rPr>
           <w:lang w:val="en-US"/>
@@ -5491,9 +4741,18 @@
                 <w:szCs w:val="18"/>
                 <w:lang w:val="en-US" w:eastAsia="sv-SE"/>
               </w:rPr>
-              <w:t>"</w:t>
-            </w:r>
-            <w:proofErr w:type="gramStart"/>
+              <w:t>"Microsoft.Extensions.SecretManager.Tools"</w:t>
+            </w:r>
+            <w:r>
+              <w:rPr>
+                <w:rFonts w:ascii="Segoe UI" w:eastAsia="Times New Roman" w:hAnsi="Segoe UI" w:cs="Segoe UI"/>
+                <w:color w:val="333333"/>
+                <w:sz w:val="18"/>
+                <w:szCs w:val="18"/>
+                <w:lang w:val="en-US" w:eastAsia="sv-SE"/>
+              </w:rPr>
+              <w:t>: </w:t>
+            </w:r>
             <w:r>
               <w:rPr>
                 <w:rFonts w:ascii="Consolas" w:eastAsia="Times New Roman" w:hAnsi="Consolas" w:cs="Calibri"/>
@@ -5502,37 +4761,6 @@
                 <w:szCs w:val="18"/>
                 <w:lang w:val="en-US" w:eastAsia="sv-SE"/>
               </w:rPr>
-              <w:t>Microsoft.Extensions.SecretManager.Tools</w:t>
-            </w:r>
-            <w:proofErr w:type="gramEnd"/>
-            <w:r>
-              <w:rPr>
-                <w:rFonts w:ascii="Consolas" w:eastAsia="Times New Roman" w:hAnsi="Consolas" w:cs="Calibri"/>
-                <w:color w:val="183691"/>
-                <w:sz w:val="18"/>
-                <w:szCs w:val="18"/>
-                <w:lang w:val="en-US" w:eastAsia="sv-SE"/>
-              </w:rPr>
-              <w:t>"</w:t>
-            </w:r>
-            <w:r>
-              <w:rPr>
-                <w:rFonts w:ascii="Segoe UI" w:eastAsia="Times New Roman" w:hAnsi="Segoe UI" w:cs="Segoe UI"/>
-                <w:color w:val="333333"/>
-                <w:sz w:val="18"/>
-                <w:szCs w:val="18"/>
-                <w:lang w:val="en-US" w:eastAsia="sv-SE"/>
-              </w:rPr>
-              <w:t>: </w:t>
-            </w:r>
-            <w:r>
-              <w:rPr>
-                <w:rFonts w:ascii="Consolas" w:eastAsia="Times New Roman" w:hAnsi="Consolas" w:cs="Calibri"/>
-                <w:color w:val="183691"/>
-                <w:sz w:val="18"/>
-                <w:szCs w:val="18"/>
-                <w:lang w:val="en-US" w:eastAsia="sv-SE"/>
-              </w:rPr>
               <w:t>"1.0.0-preview2-final"</w:t>
             </w:r>
           </w:p>
@@ -5572,29 +4800,7 @@
         <w:rPr>
           <w:lang w:val="en-US"/>
         </w:rPr>
-        <w:t>In project</w:t>
-      </w:r>
-      <w:proofErr w:type="gramStart"/>
-      <w:r>
-        <w:rPr>
-          <w:lang w:val="en-US"/>
-        </w:rPr>
-        <w:t>.,</w:t>
-      </w:r>
-      <w:proofErr w:type="spellStart"/>
-      <w:r>
-        <w:rPr>
-          <w:lang w:val="en-US"/>
-        </w:rPr>
-        <w:t>json</w:t>
-      </w:r>
-      <w:proofErr w:type="spellEnd"/>
-      <w:proofErr w:type="gramEnd"/>
-      <w:r>
-        <w:rPr>
-          <w:lang w:val="en-US"/>
-        </w:rPr>
-        <w:t>, add the following line in the dependencies section:</w:t>
+        <w:t>In project.,json, add the following line in the dependencies section:</w:t>
       </w:r>
       <w:r>
         <w:rPr>
@@ -5620,7 +4826,6 @@
         </w:rPr>
         <w:t>"</w:t>
       </w:r>
-      <w:proofErr w:type="spellStart"/>
       <w:r>
         <w:rPr>
           <w:rStyle w:val="pl-s"/>
@@ -5633,7 +4838,6 @@
         </w:rPr>
         <w:t>Microsoft.Extensions.Configuration.UserSecrets</w:t>
       </w:r>
-      <w:proofErr w:type="spellEnd"/>
       <w:r>
         <w:rPr>
           <w:rStyle w:val="pl-pds"/>
@@ -5726,23 +4930,7 @@
         <w:rPr>
           <w:lang w:val="en-US"/>
         </w:rPr>
-        <w:t xml:space="preserve">In </w:t>
-      </w:r>
-      <w:proofErr w:type="spellStart"/>
-      <w:proofErr w:type="gramStart"/>
-      <w:r>
-        <w:rPr>
-          <w:lang w:val="en-US"/>
-        </w:rPr>
-        <w:t>project.json</w:t>
-      </w:r>
-      <w:proofErr w:type="spellEnd"/>
-      <w:proofErr w:type="gramEnd"/>
-      <w:r>
-        <w:rPr>
-          <w:lang w:val="en-US"/>
-        </w:rPr>
-        <w:t>, also add this at the bottom of the file, before the closing }</w:t>
+        <w:t>In project.json, also add this at the bottom of the file, before the closing }</w:t>
       </w:r>
       <w:r>
         <w:rPr>
@@ -5774,41 +4962,7 @@
           <w:szCs w:val="19"/>
           <w:lang w:val="en-US"/>
         </w:rPr>
-        <w:t>"</w:t>
-      </w:r>
-      <w:proofErr w:type="spellStart"/>
-      <w:r>
-        <w:rPr>
-          <w:rFonts w:ascii="Consolas" w:hAnsi="Consolas" w:cs="Consolas"/>
-          <w:color w:val="2E75B6"/>
-          <w:sz w:val="19"/>
-          <w:szCs w:val="19"/>
-          <w:lang w:val="en-US"/>
-        </w:rPr>
-        <w:t>userSe</w:t>
-      </w:r>
-      <w:bookmarkStart w:id="8" w:name="_GoBack"/>
-      <w:bookmarkEnd w:id="8"/>
-      <w:r>
-        <w:rPr>
-          <w:rFonts w:ascii="Consolas" w:hAnsi="Consolas" w:cs="Consolas"/>
-          <w:color w:val="2E75B6"/>
-          <w:sz w:val="19"/>
-          <w:szCs w:val="19"/>
-          <w:lang w:val="en-US"/>
-        </w:rPr>
-        <w:t>cretsId</w:t>
-      </w:r>
-      <w:proofErr w:type="spellEnd"/>
-      <w:r>
-        <w:rPr>
-          <w:rFonts w:ascii="Consolas" w:hAnsi="Consolas" w:cs="Consolas"/>
-          <w:color w:val="2E75B6"/>
-          <w:sz w:val="19"/>
-          <w:szCs w:val="19"/>
-          <w:lang w:val="en-US"/>
-        </w:rPr>
-        <w:t>"</w:t>
+        <w:t>"userSecretsId"</w:t>
       </w:r>
       <w:r>
         <w:rPr>
@@ -5828,29 +4982,7 @@
           <w:szCs w:val="19"/>
           <w:lang w:val="en-US"/>
         </w:rPr>
-        <w:t>"</w:t>
-      </w:r>
-      <w:proofErr w:type="spellStart"/>
-      <w:r>
-        <w:rPr>
-          <w:rFonts w:ascii="Consolas" w:hAnsi="Consolas" w:cs="Consolas"/>
-          <w:color w:val="A31515"/>
-          <w:sz w:val="19"/>
-          <w:szCs w:val="19"/>
-          <w:lang w:val="en-US"/>
-        </w:rPr>
-        <w:t>aspnet-webbenvnext</w:t>
-      </w:r>
-      <w:proofErr w:type="spellEnd"/>
-      <w:r>
-        <w:rPr>
-          <w:rFonts w:ascii="Consolas" w:hAnsi="Consolas" w:cs="Consolas"/>
-          <w:color w:val="A31515"/>
-          <w:sz w:val="19"/>
-          <w:szCs w:val="19"/>
-          <w:lang w:val="en-US"/>
-        </w:rPr>
-        <w:t>"</w:t>
+        <w:t>"aspnet-webbenvnext"</w:t>
       </w:r>
       <w:r>
         <w:rPr>
@@ -5874,21 +5006,7 @@
         <w:rPr>
           <w:lang w:val="en-US"/>
         </w:rPr>
-        <w:t xml:space="preserve">In the file </w:t>
-      </w:r>
-      <w:proofErr w:type="spellStart"/>
-      <w:r>
-        <w:rPr>
-          <w:lang w:val="en-US"/>
-        </w:rPr>
-        <w:t>Startup.cs</w:t>
-      </w:r>
-      <w:proofErr w:type="spellEnd"/>
-      <w:r>
-        <w:rPr>
-          <w:lang w:val="en-US"/>
-        </w:rPr>
-        <w:t>, add a new property:</w:t>
+        <w:t>In the file Startup.cs, add a new property:</w:t>
       </w:r>
       <w:r>
         <w:rPr>
@@ -5922,7 +5040,6 @@
         </w:rPr>
         <w:t xml:space="preserve"> </w:t>
       </w:r>
-      <w:proofErr w:type="spellStart"/>
       <w:r>
         <w:rPr>
           <w:rFonts w:ascii="Consolas" w:hAnsi="Consolas" w:cs="Consolas"/>
@@ -5933,7 +5050,6 @@
         </w:rPr>
         <w:t>IConfigurationRoot</w:t>
       </w:r>
-      <w:proofErr w:type="spellEnd"/>
       <w:r>
         <w:rPr>
           <w:rFonts w:ascii="Consolas" w:hAnsi="Consolas" w:cs="Consolas"/>
@@ -5942,18 +5058,7 @@
           <w:szCs w:val="19"/>
           <w:lang w:val="en-US"/>
         </w:rPr>
-        <w:t xml:space="preserve"> Configuration </w:t>
-      </w:r>
-      <w:proofErr w:type="gramStart"/>
-      <w:r>
-        <w:rPr>
-          <w:rFonts w:ascii="Consolas" w:hAnsi="Consolas" w:cs="Consolas"/>
-          <w:color w:val="000000"/>
-          <w:sz w:val="19"/>
-          <w:szCs w:val="19"/>
-          <w:lang w:val="en-US"/>
-        </w:rPr>
-        <w:t xml:space="preserve">{ </w:t>
+        <w:t xml:space="preserve"> Configuration { </w:t>
       </w:r>
       <w:r>
         <w:rPr>
@@ -5965,7 +5070,6 @@
         </w:rPr>
         <w:t>get</w:t>
       </w:r>
-      <w:proofErr w:type="gramEnd"/>
       <w:r>
         <w:rPr>
           <w:rFonts w:ascii="Consolas" w:hAnsi="Consolas" w:cs="Consolas"/>
@@ -6085,21 +5189,8 @@
                 <w:szCs w:val="19"/>
                 <w:lang w:val="en-US"/>
               </w:rPr>
-              <w:t xml:space="preserve"> </w:t>
-            </w:r>
-            <w:proofErr w:type="gramStart"/>
-            <w:r>
-              <w:rPr>
-                <w:rFonts w:ascii="Consolas" w:hAnsi="Consolas" w:cs="Consolas"/>
-                <w:color w:val="000000"/>
-                <w:sz w:val="19"/>
-                <w:szCs w:val="19"/>
-                <w:lang w:val="en-US"/>
-              </w:rPr>
-              <w:t>Startup(</w:t>
-            </w:r>
-            <w:proofErr w:type="spellStart"/>
-            <w:proofErr w:type="gramEnd"/>
+              <w:t xml:space="preserve"> Startup(</w:t>
+            </w:r>
             <w:r>
               <w:rPr>
                 <w:rFonts w:ascii="Consolas" w:hAnsi="Consolas" w:cs="Consolas"/>
@@ -6110,7 +5201,6 @@
               </w:rPr>
               <w:t>IHostingEnvironment</w:t>
             </w:r>
-            <w:proofErr w:type="spellEnd"/>
             <w:r>
               <w:rPr>
                 <w:rFonts w:ascii="Consolas" w:hAnsi="Consolas" w:cs="Consolas"/>
@@ -6119,29 +5209,7 @@
                 <w:szCs w:val="19"/>
                 <w:lang w:val="en-US"/>
               </w:rPr>
-              <w:t xml:space="preserve"> </w:t>
-            </w:r>
-            <w:proofErr w:type="spellStart"/>
-            <w:r>
-              <w:rPr>
-                <w:rFonts w:ascii="Consolas" w:hAnsi="Consolas" w:cs="Consolas"/>
-                <w:color w:val="000000"/>
-                <w:sz w:val="19"/>
-                <w:szCs w:val="19"/>
-                <w:lang w:val="en-US"/>
-              </w:rPr>
-              <w:t>env</w:t>
-            </w:r>
-            <w:proofErr w:type="spellEnd"/>
-            <w:r>
-              <w:rPr>
-                <w:rFonts w:ascii="Consolas" w:hAnsi="Consolas" w:cs="Consolas"/>
-                <w:color w:val="000000"/>
-                <w:sz w:val="19"/>
-                <w:szCs w:val="19"/>
-                <w:lang w:val="en-US"/>
-              </w:rPr>
-              <w:t>)</w:t>
+              <w:t xml:space="preserve"> env)</w:t>
             </w:r>
           </w:p>
           <w:p>
@@ -6192,7 +5260,6 @@
               </w:rPr>
               <w:t xml:space="preserve">            </w:t>
             </w:r>
-            <w:proofErr w:type="spellStart"/>
             <w:r>
               <w:rPr>
                 <w:rFonts w:ascii="Consolas" w:hAnsi="Consolas" w:cs="Consolas"/>
@@ -6203,7 +5270,6 @@
               </w:rPr>
               <w:t>var</w:t>
             </w:r>
-            <w:proofErr w:type="spellEnd"/>
             <w:r>
               <w:rPr>
                 <w:rFonts w:ascii="Consolas" w:hAnsi="Consolas" w:cs="Consolas"/>
@@ -6234,8 +5300,6 @@
               </w:rPr>
               <w:t xml:space="preserve"> </w:t>
             </w:r>
-            <w:proofErr w:type="spellStart"/>
-            <w:proofErr w:type="gramStart"/>
             <w:r>
               <w:rPr>
                 <w:rFonts w:ascii="Consolas" w:hAnsi="Consolas" w:cs="Consolas"/>
@@ -6246,7 +5310,6 @@
               </w:rPr>
               <w:t>ConfigurationBuilder</w:t>
             </w:r>
-            <w:proofErr w:type="spellEnd"/>
             <w:r>
               <w:rPr>
                 <w:rFonts w:ascii="Consolas" w:hAnsi="Consolas" w:cs="Consolas"/>
@@ -6255,18 +5318,7 @@
                 <w:szCs w:val="19"/>
                 <w:lang w:val="en-US"/>
               </w:rPr>
-              <w:t>(</w:t>
-            </w:r>
-            <w:proofErr w:type="gramEnd"/>
-            <w:r>
-              <w:rPr>
-                <w:rFonts w:ascii="Consolas" w:hAnsi="Consolas" w:cs="Consolas"/>
-                <w:color w:val="000000"/>
-                <w:sz w:val="19"/>
-                <w:szCs w:val="19"/>
-                <w:lang w:val="en-US"/>
-              </w:rPr>
-              <w:t>)</w:t>
+              <w:t>()</w:t>
             </w:r>
           </w:p>
           <w:p>
@@ -6292,7 +5344,6 @@
               </w:rPr>
               <w:t xml:space="preserve">                </w:t>
             </w:r>
-            <w:proofErr w:type="gramStart"/>
             <w:r>
               <w:rPr>
                 <w:rFonts w:ascii="Consolas" w:hAnsi="Consolas" w:cs="Consolas"/>
@@ -6301,52 +5352,7 @@
                 <w:szCs w:val="19"/>
                 <w:lang w:val="en-US"/>
               </w:rPr>
-              <w:t>.</w:t>
-            </w:r>
-            <w:proofErr w:type="spellStart"/>
-            <w:r>
-              <w:rPr>
-                <w:rFonts w:ascii="Consolas" w:hAnsi="Consolas" w:cs="Consolas"/>
-                <w:color w:val="000000"/>
-                <w:sz w:val="19"/>
-                <w:szCs w:val="19"/>
-                <w:lang w:val="en-US"/>
-              </w:rPr>
-              <w:t>SetBasePath</w:t>
-            </w:r>
-            <w:proofErr w:type="spellEnd"/>
-            <w:proofErr w:type="gramEnd"/>
-            <w:r>
-              <w:rPr>
-                <w:rFonts w:ascii="Consolas" w:hAnsi="Consolas" w:cs="Consolas"/>
-                <w:color w:val="000000"/>
-                <w:sz w:val="19"/>
-                <w:szCs w:val="19"/>
-                <w:lang w:val="en-US"/>
-              </w:rPr>
-              <w:t>(</w:t>
-            </w:r>
-            <w:proofErr w:type="spellStart"/>
-            <w:r>
-              <w:rPr>
-                <w:rFonts w:ascii="Consolas" w:hAnsi="Consolas" w:cs="Consolas"/>
-                <w:color w:val="000000"/>
-                <w:sz w:val="19"/>
-                <w:szCs w:val="19"/>
-                <w:lang w:val="en-US"/>
-              </w:rPr>
-              <w:t>env.ContentRootPath</w:t>
-            </w:r>
-            <w:proofErr w:type="spellEnd"/>
-            <w:r>
-              <w:rPr>
-                <w:rFonts w:ascii="Consolas" w:hAnsi="Consolas" w:cs="Consolas"/>
-                <w:color w:val="000000"/>
-                <w:sz w:val="19"/>
-                <w:szCs w:val="19"/>
-                <w:lang w:val="en-US"/>
-              </w:rPr>
-              <w:t>)</w:t>
+              <w:t>.SetBasePath(env.ContentRootPath)</w:t>
             </w:r>
           </w:p>
           <w:p>
@@ -6370,41 +5376,7 @@
                 <w:szCs w:val="19"/>
                 <w:lang w:val="en-US"/>
               </w:rPr>
-              <w:t xml:space="preserve">                </w:t>
-            </w:r>
-            <w:proofErr w:type="gramStart"/>
-            <w:r>
-              <w:rPr>
-                <w:rFonts w:ascii="Consolas" w:hAnsi="Consolas" w:cs="Consolas"/>
-                <w:color w:val="000000"/>
-                <w:sz w:val="19"/>
-                <w:szCs w:val="19"/>
-                <w:lang w:val="en-US"/>
-              </w:rPr>
-              <w:t>.</w:t>
-            </w:r>
-            <w:proofErr w:type="spellStart"/>
-            <w:r>
-              <w:rPr>
-                <w:rFonts w:ascii="Consolas" w:hAnsi="Consolas" w:cs="Consolas"/>
-                <w:color w:val="000000"/>
-                <w:sz w:val="19"/>
-                <w:szCs w:val="19"/>
-                <w:lang w:val="en-US"/>
-              </w:rPr>
-              <w:t>AddEnvironmentVariables</w:t>
-            </w:r>
-            <w:proofErr w:type="spellEnd"/>
-            <w:proofErr w:type="gramEnd"/>
-            <w:r>
-              <w:rPr>
-                <w:rFonts w:ascii="Consolas" w:hAnsi="Consolas" w:cs="Consolas"/>
-                <w:color w:val="000000"/>
-                <w:sz w:val="19"/>
-                <w:szCs w:val="19"/>
-                <w:lang w:val="en-US"/>
-              </w:rPr>
-              <w:t>();</w:t>
+              <w:t xml:space="preserve">                .AddEnvironmentVariables();</w:t>
             </w:r>
           </w:p>
           <w:p>
@@ -6462,31 +5434,7 @@
                 <w:szCs w:val="19"/>
                 <w:lang w:val="en-US"/>
               </w:rPr>
-              <w:t xml:space="preserve"> (</w:t>
-            </w:r>
-            <w:proofErr w:type="spellStart"/>
-            <w:proofErr w:type="gramStart"/>
-            <w:r>
-              <w:rPr>
-                <w:rFonts w:ascii="Consolas" w:hAnsi="Consolas" w:cs="Consolas"/>
-                <w:color w:val="000000"/>
-                <w:sz w:val="19"/>
-                <w:szCs w:val="19"/>
-                <w:lang w:val="en-US"/>
-              </w:rPr>
-              <w:t>env.IsDevelopment</w:t>
-            </w:r>
-            <w:proofErr w:type="spellEnd"/>
-            <w:proofErr w:type="gramEnd"/>
-            <w:r>
-              <w:rPr>
-                <w:rFonts w:ascii="Consolas" w:hAnsi="Consolas" w:cs="Consolas"/>
-                <w:color w:val="000000"/>
-                <w:sz w:val="19"/>
-                <w:szCs w:val="19"/>
-                <w:lang w:val="en-US"/>
-              </w:rPr>
-              <w:t>())</w:t>
+              <w:t xml:space="preserve"> (env.IsDevelopment())</w:t>
             </w:r>
           </w:p>
           <w:p>
@@ -6534,31 +5482,7 @@
                 <w:szCs w:val="19"/>
                 <w:lang w:val="en-US"/>
               </w:rPr>
-              <w:t xml:space="preserve">                </w:t>
-            </w:r>
-            <w:proofErr w:type="spellStart"/>
-            <w:proofErr w:type="gramStart"/>
-            <w:r>
-              <w:rPr>
-                <w:rFonts w:ascii="Consolas" w:hAnsi="Consolas" w:cs="Consolas"/>
-                <w:color w:val="000000"/>
-                <w:sz w:val="19"/>
-                <w:szCs w:val="19"/>
-                <w:lang w:val="en-US"/>
-              </w:rPr>
-              <w:t>builder.AddUserSecrets</w:t>
-            </w:r>
-            <w:proofErr w:type="spellEnd"/>
-            <w:proofErr w:type="gramEnd"/>
-            <w:r>
-              <w:rPr>
-                <w:rFonts w:ascii="Consolas" w:hAnsi="Consolas" w:cs="Consolas"/>
-                <w:color w:val="000000"/>
-                <w:sz w:val="19"/>
-                <w:szCs w:val="19"/>
-                <w:lang w:val="en-US"/>
-              </w:rPr>
-              <w:t>();</w:t>
+              <w:t xml:space="preserve">                builder.AddUserSecrets();</w:t>
             </w:r>
           </w:p>
           <w:p>
@@ -6664,31 +5588,7 @@
                 <w:szCs w:val="19"/>
                 <w:lang w:val="en-US"/>
               </w:rPr>
-              <w:t xml:space="preserve">                </w:t>
-            </w:r>
-            <w:proofErr w:type="spellStart"/>
-            <w:proofErr w:type="gramStart"/>
-            <w:r>
-              <w:rPr>
-                <w:rFonts w:ascii="Consolas" w:hAnsi="Consolas" w:cs="Consolas"/>
-                <w:color w:val="000000"/>
-                <w:sz w:val="19"/>
-                <w:szCs w:val="19"/>
-                <w:lang w:val="en-US"/>
-              </w:rPr>
-              <w:t>builder.AddJsonFile</w:t>
-            </w:r>
-            <w:proofErr w:type="spellEnd"/>
-            <w:proofErr w:type="gramEnd"/>
-            <w:r>
-              <w:rPr>
-                <w:rFonts w:ascii="Consolas" w:hAnsi="Consolas" w:cs="Consolas"/>
-                <w:color w:val="000000"/>
-                <w:sz w:val="19"/>
-                <w:szCs w:val="19"/>
-                <w:lang w:val="en-US"/>
-              </w:rPr>
-              <w:t>(</w:t>
+              <w:t xml:space="preserve">                builder.AddJsonFile(</w:t>
             </w:r>
             <w:r>
               <w:rPr>
@@ -6698,29 +5598,7 @@
                 <w:szCs w:val="19"/>
                 <w:lang w:val="en-US"/>
               </w:rPr>
-              <w:t>$"</w:t>
-            </w:r>
-            <w:proofErr w:type="spellStart"/>
-            <w:r>
-              <w:rPr>
-                <w:rFonts w:ascii="Consolas" w:hAnsi="Consolas" w:cs="Consolas"/>
-                <w:color w:val="A31515"/>
-                <w:sz w:val="19"/>
-                <w:szCs w:val="19"/>
-                <w:lang w:val="en-US"/>
-              </w:rPr>
-              <w:t>appsettings.json</w:t>
-            </w:r>
-            <w:proofErr w:type="spellEnd"/>
-            <w:r>
-              <w:rPr>
-                <w:rFonts w:ascii="Consolas" w:hAnsi="Consolas" w:cs="Consolas"/>
-                <w:color w:val="A31515"/>
-                <w:sz w:val="19"/>
-                <w:szCs w:val="19"/>
-                <w:lang w:val="en-US"/>
-              </w:rPr>
-              <w:t>"</w:t>
+              <w:t>$"appsettings.json"</w:t>
             </w:r>
             <w:r>
               <w:rPr>
@@ -6817,47 +5695,7 @@
                 <w:sz w:val="19"/>
                 <w:szCs w:val="19"/>
               </w:rPr>
-              <w:t xml:space="preserve">            </w:t>
-            </w:r>
-            <w:proofErr w:type="spellStart"/>
-            <w:r>
-              <w:rPr>
-                <w:rFonts w:ascii="Consolas" w:hAnsi="Consolas" w:cs="Consolas"/>
-                <w:color w:val="000000"/>
-                <w:sz w:val="19"/>
-                <w:szCs w:val="19"/>
-              </w:rPr>
-              <w:t>Configuration</w:t>
-            </w:r>
-            <w:proofErr w:type="spellEnd"/>
-            <w:r>
-              <w:rPr>
-                <w:rFonts w:ascii="Consolas" w:hAnsi="Consolas" w:cs="Consolas"/>
-                <w:color w:val="000000"/>
-                <w:sz w:val="19"/>
-                <w:szCs w:val="19"/>
-              </w:rPr>
-              <w:t xml:space="preserve"> = </w:t>
-            </w:r>
-            <w:proofErr w:type="spellStart"/>
-            <w:r>
-              <w:rPr>
-                <w:rFonts w:ascii="Consolas" w:hAnsi="Consolas" w:cs="Consolas"/>
-                <w:color w:val="000000"/>
-                <w:sz w:val="19"/>
-                <w:szCs w:val="19"/>
-              </w:rPr>
-              <w:t>builder.Build</w:t>
-            </w:r>
-            <w:proofErr w:type="spellEnd"/>
-            <w:r>
-              <w:rPr>
-                <w:rFonts w:ascii="Consolas" w:hAnsi="Consolas" w:cs="Consolas"/>
-                <w:color w:val="000000"/>
-                <w:sz w:val="19"/>
-                <w:szCs w:val="19"/>
-              </w:rPr>
-              <w:t>();</w:t>
+              <w:t xml:space="preserve">            Configuration = builder.Build();</w:t>
             </w:r>
           </w:p>
           <w:p>
@@ -6909,29 +5747,7 @@
           <w:szCs w:val="19"/>
           <w:lang w:val="en-US"/>
         </w:rPr>
-        <w:t xml:space="preserve">In the method </w:t>
-      </w:r>
-      <w:proofErr w:type="spellStart"/>
-      <w:r>
-        <w:rPr>
-          <w:rFonts w:ascii="Consolas" w:hAnsi="Consolas" w:cs="Consolas"/>
-          <w:color w:val="000000"/>
-          <w:sz w:val="19"/>
-          <w:szCs w:val="19"/>
-          <w:lang w:val="en-US"/>
-        </w:rPr>
-        <w:t>ConfigureServices</w:t>
-      </w:r>
-      <w:proofErr w:type="spellEnd"/>
-      <w:r>
-        <w:rPr>
-          <w:rFonts w:ascii="Consolas" w:hAnsi="Consolas" w:cs="Consolas"/>
-          <w:color w:val="000000"/>
-          <w:sz w:val="19"/>
-          <w:szCs w:val="19"/>
-          <w:lang w:val="en-US"/>
-        </w:rPr>
-        <w:t>, add the following lines at the end:</w:t>
+        <w:t>In the method ConfigureServices, add the following lines at the end:</w:t>
       </w:r>
       <w:r>
         <w:rPr>
@@ -6982,8 +5798,6 @@
               </w:rPr>
               <w:br/>
             </w:r>
-            <w:proofErr w:type="spellStart"/>
-            <w:proofErr w:type="gramStart"/>
             <w:r>
               <w:rPr>
                 <w:rFonts w:ascii="Consolas" w:hAnsi="Consolas" w:cs="Consolas"/>
@@ -6992,21 +5806,8 @@
                 <w:szCs w:val="19"/>
                 <w:lang w:val="en-US"/>
               </w:rPr>
-              <w:t>services.Configure</w:t>
-            </w:r>
-            <w:proofErr w:type="spellEnd"/>
-            <w:proofErr w:type="gramEnd"/>
-            <w:r>
-              <w:rPr>
-                <w:rFonts w:ascii="Consolas" w:hAnsi="Consolas" w:cs="Consolas"/>
-                <w:color w:val="000000"/>
-                <w:sz w:val="19"/>
-                <w:szCs w:val="19"/>
-                <w:lang w:val="en-US"/>
-              </w:rPr>
-              <w:t>&lt;</w:t>
-            </w:r>
-            <w:proofErr w:type="spellStart"/>
+              <w:t>services.Configure&lt;</w:t>
+            </w:r>
             <w:r>
               <w:rPr>
                 <w:rFonts w:ascii="Consolas" w:hAnsi="Consolas" w:cs="Consolas"/>
@@ -7017,7 +5818,6 @@
               </w:rPr>
               <w:t>AzureBlobsOptions</w:t>
             </w:r>
-            <w:proofErr w:type="spellEnd"/>
             <w:r>
               <w:rPr>
                 <w:rFonts w:ascii="Consolas" w:hAnsi="Consolas" w:cs="Consolas"/>
@@ -7076,8 +5876,6 @@
               </w:rPr>
               <w:t xml:space="preserve">      </w:t>
             </w:r>
-            <w:proofErr w:type="spellStart"/>
-            <w:proofErr w:type="gramStart"/>
             <w:r>
               <w:rPr>
                 <w:rFonts w:ascii="Consolas" w:hAnsi="Consolas" w:cs="Consolas"/>
@@ -7086,41 +5884,7 @@
                 <w:szCs w:val="19"/>
                 <w:lang w:val="en-US"/>
               </w:rPr>
-              <w:t>options.StorageConnectionString</w:t>
-            </w:r>
-            <w:proofErr w:type="spellEnd"/>
-            <w:proofErr w:type="gramEnd"/>
-            <w:r>
-              <w:rPr>
-                <w:rFonts w:ascii="Consolas" w:hAnsi="Consolas" w:cs="Consolas"/>
-                <w:color w:val="000000"/>
-                <w:sz w:val="19"/>
-                <w:szCs w:val="19"/>
-                <w:lang w:val="en-US"/>
-              </w:rPr>
-              <w:t xml:space="preserve"> = </w:t>
-            </w:r>
-            <w:proofErr w:type="spellStart"/>
-            <w:r>
-              <w:rPr>
-                <w:rFonts w:ascii="Consolas" w:hAnsi="Consolas" w:cs="Consolas"/>
-                <w:color w:val="000000"/>
-                <w:sz w:val="19"/>
-                <w:szCs w:val="19"/>
-                <w:lang w:val="en-US"/>
-              </w:rPr>
-              <w:t>Configuration.GetValue</w:t>
-            </w:r>
-            <w:proofErr w:type="spellEnd"/>
-            <w:r>
-              <w:rPr>
-                <w:rFonts w:ascii="Consolas" w:hAnsi="Consolas" w:cs="Consolas"/>
-                <w:color w:val="000000"/>
-                <w:sz w:val="19"/>
-                <w:szCs w:val="19"/>
-                <w:lang w:val="en-US"/>
-              </w:rPr>
-              <w:t>&lt;</w:t>
+              <w:t>options.StorageConnectionString = Configuration.GetValue&lt;</w:t>
             </w:r>
             <w:r>
               <w:rPr>
@@ -7150,29 +5914,7 @@
                 <w:szCs w:val="19"/>
                 <w:lang w:val="en-US"/>
               </w:rPr>
-              <w:t>"</w:t>
-            </w:r>
-            <w:proofErr w:type="spellStart"/>
-            <w:r>
-              <w:rPr>
-                <w:rFonts w:ascii="Consolas" w:hAnsi="Consolas" w:cs="Consolas"/>
-                <w:color w:val="A31515"/>
-                <w:sz w:val="19"/>
-                <w:szCs w:val="19"/>
-                <w:lang w:val="en-US"/>
-              </w:rPr>
-              <w:t>AzureBlobConnectionString</w:t>
-            </w:r>
-            <w:proofErr w:type="spellEnd"/>
-            <w:r>
-              <w:rPr>
-                <w:rFonts w:ascii="Consolas" w:hAnsi="Consolas" w:cs="Consolas"/>
-                <w:color w:val="A31515"/>
-                <w:sz w:val="19"/>
-                <w:szCs w:val="19"/>
-                <w:lang w:val="en-US"/>
-              </w:rPr>
-              <w:t>"</w:t>
+              <w:t>"AzureBlobConnectionString"</w:t>
             </w:r>
             <w:r>
               <w:rPr>
@@ -7320,33 +6062,11 @@
               </w:rPr>
               <w:br/>
             </w:r>
-            <w:proofErr w:type="spellStart"/>
-            <w:r>
-              <w:rPr>
-                <w:lang w:val="en-US"/>
-              </w:rPr>
-              <w:t>dotnet</w:t>
-            </w:r>
-            <w:proofErr w:type="spellEnd"/>
-            <w:r>
-              <w:rPr>
-                <w:lang w:val="en-US"/>
-              </w:rPr>
-              <w:t xml:space="preserve"> user-secrets set "</w:t>
-            </w:r>
-            <w:proofErr w:type="spellStart"/>
-            <w:r>
-              <w:rPr>
-                <w:lang w:val="en-US"/>
-              </w:rPr>
-              <w:t>AzureBlobConnectionString</w:t>
-            </w:r>
-            <w:proofErr w:type="spellEnd"/>
-            <w:r>
-              <w:rPr>
-                <w:lang w:val="en-US"/>
-              </w:rPr>
-              <w:t xml:space="preserve">" </w:t>
+            <w:r>
+              <w:rPr>
+                <w:lang w:val="en-US"/>
+              </w:rPr>
+              <w:t xml:space="preserve">dotnet user-secrets set "AzureBlobConnectionString" </w:t>
             </w:r>
             <w:r>
               <w:rPr>
@@ -7359,41 +6079,22 @@
                 <w:lang w:val="en-US"/>
               </w:rPr>
               <w:lastRenderedPageBreak/>
-              <w:t>"DefaultEndpointsProtocol=</w:t>
-            </w:r>
-            <w:proofErr w:type="gramStart"/>
-            <w:r>
-              <w:rPr>
-                <w:lang w:val="en-US"/>
-              </w:rPr>
-              <w:t>https;AccountName</w:t>
-            </w:r>
-            <w:proofErr w:type="gramEnd"/>
-            <w:r>
-              <w:rPr>
-                <w:lang w:val="en-US"/>
-              </w:rPr>
-              <w:t xml:space="preserve">=&gt;STORAGEACCOUNT;AccountKey=ACCOUNTKEY" </w:t>
-            </w:r>
-          </w:p>
-          <w:p>
-            <w:pPr>
-              <w:autoSpaceDE w:val="0"/>
-              <w:autoSpaceDN w:val="0"/>
-              <w:rPr>
-                <w:rFonts w:ascii="Calibri" w:eastAsia="Times New Roman" w:hAnsi="Calibri" w:cs="Calibri"/>
-                <w:lang w:val="en-US" w:eastAsia="sv-SE"/>
-              </w:rPr>
-            </w:pPr>
-          </w:p>
-          <w:p>
-            <w:pPr>
-              <w:pStyle w:val="Liststycke"/>
-              <w:ind w:left="0"/>
-              <w:rPr>
-                <w:lang w:val="en-US"/>
-              </w:rPr>
-            </w:pPr>
+              <w:t>"DefaultEndpo</w:t>
+            </w:r>
+            <w:r>
+              <w:rPr>
+                <w:lang w:val="en-US"/>
+              </w:rPr>
+              <w:t>intsProtocol=https;AccountName=</w:t>
+            </w:r>
+            <w:r>
+              <w:rPr>
+                <w:lang w:val="en-US"/>
+              </w:rPr>
+              <w:t xml:space="preserve">STORAGEACCOUNT;AccountKey=ACCOUNTKEY" </w:t>
+            </w:r>
+            <w:bookmarkStart w:id="8" w:name="_GoBack"/>
+            <w:bookmarkEnd w:id="8"/>
           </w:p>
         </w:tc>
       </w:tr>
@@ -7659,21 +6360,7 @@
         <w:rPr>
           <w:lang w:val="en-US"/>
         </w:rPr>
-        <w:t xml:space="preserve">Press Next. Select the team project and </w:t>
-      </w:r>
-      <w:proofErr w:type="spellStart"/>
-      <w:r>
-        <w:rPr>
-          <w:lang w:val="en-US"/>
-        </w:rPr>
-        <w:t>Git</w:t>
-      </w:r>
-      <w:proofErr w:type="spellEnd"/>
-      <w:r>
-        <w:rPr>
-          <w:lang w:val="en-US"/>
-        </w:rPr>
-        <w:t xml:space="preserve"> repository. </w:t>
+        <w:t xml:space="preserve">Press Next. Select the team project and Git repository. </w:t>
       </w:r>
       <w:r>
         <w:rPr>
@@ -7687,38 +6374,19 @@
           <w:lang w:val="en-US"/>
         </w:rPr>
         <w:br/>
+        <w:t>Check the Continuouos Integration option</w:t>
+      </w:r>
+      <w:r>
+        <w:rPr>
+          <w:lang w:val="en-US"/>
+        </w:rPr>
+        <w:br/>
       </w:r>
       <w:r>
         <w:rPr>
           <w:lang w:val="en-US"/>
         </w:rPr>
         <w:lastRenderedPageBreak/>
-        <w:t xml:space="preserve">Check the </w:t>
-      </w:r>
-      <w:proofErr w:type="spellStart"/>
-      <w:r>
-        <w:rPr>
-          <w:lang w:val="en-US"/>
-        </w:rPr>
-        <w:t>Continuouos</w:t>
-      </w:r>
-      <w:proofErr w:type="spellEnd"/>
-      <w:r>
-        <w:rPr>
-          <w:lang w:val="en-US"/>
-        </w:rPr>
-        <w:t xml:space="preserve"> Integration option</w:t>
-      </w:r>
-      <w:r>
-        <w:rPr>
-          <w:lang w:val="en-US"/>
-        </w:rPr>
-        <w:br/>
-      </w:r>
-      <w:r>
-        <w:rPr>
-          <w:lang w:val="en-US"/>
-        </w:rPr>
         <w:br/>
       </w:r>
       <w:r>
@@ -7823,7 +6491,6 @@
         </w:rPr>
         <w:t xml:space="preserve">Save the build definition and name it </w:t>
       </w:r>
-      <w:proofErr w:type="spellStart"/>
       <w:r>
         <w:rPr>
           <w:b/>
@@ -7831,7 +6498,6 @@
         </w:rPr>
         <w:t>TechDaysWeb</w:t>
       </w:r>
-      <w:proofErr w:type="spellEnd"/>
       <w:r>
         <w:rPr>
           <w:lang w:val="en-US"/>
@@ -7868,19 +6534,11 @@
           <w:lang w:val="en-US"/>
         </w:rPr>
       </w:pPr>
-      <w:proofErr w:type="spellStart"/>
-      <w:r>
-        <w:rPr>
-          <w:lang w:val="en-US"/>
-        </w:rPr>
-        <w:t>NuGet</w:t>
-      </w:r>
-      <w:proofErr w:type="spellEnd"/>
-      <w:r>
-        <w:rPr>
-          <w:lang w:val="en-US"/>
-        </w:rPr>
-        <w:t xml:space="preserve"> restore</w:t>
+      <w:r>
+        <w:rPr>
+          <w:lang w:val="en-US"/>
+        </w:rPr>
+        <w:t>NuGet restore</w:t>
       </w:r>
     </w:p>
     <w:p>
@@ -8064,7 +6722,6 @@
         </w:rPr>
         <w:t xml:space="preserve">Tool: </w:t>
       </w:r>
-      <w:proofErr w:type="spellStart"/>
       <w:r>
         <w:rPr>
           <w:b/>
@@ -8073,7 +6730,6 @@
         </w:rPr>
         <w:t>dotnet</w:t>
       </w:r>
-      <w:proofErr w:type="spellEnd"/>
     </w:p>
     <w:p>
       <w:pPr>
@@ -8238,61 +6894,7 @@
           <w:i/>
           <w:lang w:val="en-US"/>
         </w:rPr>
-        <w:t>**\*</w:t>
-      </w:r>
-      <w:proofErr w:type="gramStart"/>
-      <w:r>
-        <w:rPr>
-          <w:b/>
-          <w:i/>
-          <w:lang w:val="en-US"/>
-        </w:rPr>
-        <w:t>test*.</w:t>
-      </w:r>
-      <w:proofErr w:type="spellStart"/>
-      <w:r>
-        <w:rPr>
-          <w:b/>
-          <w:i/>
-          <w:lang w:val="en-US"/>
-        </w:rPr>
-        <w:t>dll</w:t>
-      </w:r>
-      <w:proofErr w:type="spellEnd"/>
-      <w:r>
-        <w:rPr>
-          <w:b/>
-          <w:i/>
-          <w:lang w:val="en-US"/>
-        </w:rPr>
-        <w:t>;-</w:t>
-      </w:r>
-      <w:proofErr w:type="gramEnd"/>
-      <w:r>
-        <w:rPr>
-          <w:b/>
-          <w:i/>
-          <w:lang w:val="en-US"/>
-        </w:rPr>
-        <w:t>:**\</w:t>
-      </w:r>
-      <w:proofErr w:type="spellStart"/>
-      <w:r>
-        <w:rPr>
-          <w:b/>
-          <w:i/>
-          <w:lang w:val="en-US"/>
-        </w:rPr>
-        <w:t>obj</w:t>
-      </w:r>
-      <w:proofErr w:type="spellEnd"/>
-      <w:r>
-        <w:rPr>
-          <w:b/>
-          <w:i/>
-          <w:lang w:val="en-US"/>
-        </w:rPr>
-        <w:t>\</w:t>
+        <w:t>**\*test*.dll;-:**\obj\</w:t>
       </w:r>
       <w:r>
         <w:rPr>
@@ -8430,7 +7032,6 @@
         <w:lastRenderedPageBreak/>
         <w:t xml:space="preserve">Tool: </w:t>
       </w:r>
-      <w:proofErr w:type="spellStart"/>
       <w:r>
         <w:rPr>
           <w:b/>
@@ -8439,7 +7040,6 @@
         </w:rPr>
         <w:t>dotnet</w:t>
       </w:r>
-      <w:proofErr w:type="spellEnd"/>
       <w:r>
         <w:rPr>
           <w:b/>
@@ -8471,39 +7071,7 @@
           <w:b/>
           <w:lang w:val="en-US"/>
         </w:rPr>
-        <w:t>publish -c $(</w:t>
-      </w:r>
-      <w:proofErr w:type="spellStart"/>
-      <w:r>
-        <w:rPr>
-          <w:b/>
-          <w:lang w:val="en-US"/>
-        </w:rPr>
-        <w:t>BuildConfiguration</w:t>
-      </w:r>
-      <w:proofErr w:type="spellEnd"/>
-      <w:r>
-        <w:rPr>
-          <w:b/>
-          <w:lang w:val="en-US"/>
-        </w:rPr>
-        <w:t>) -o $(</w:t>
-      </w:r>
-      <w:proofErr w:type="spellStart"/>
-      <w:r>
-        <w:rPr>
-          <w:b/>
-          <w:lang w:val="en-US"/>
-        </w:rPr>
-        <w:t>Build.ArtifactStagingDirectory</w:t>
-      </w:r>
-      <w:proofErr w:type="spellEnd"/>
-      <w:r>
-        <w:rPr>
-          <w:b/>
-          <w:lang w:val="en-US"/>
-        </w:rPr>
-        <w:t>)</w:t>
+        <w:t>publish -c $(BuildConfiguration) -o $(Build.ArtifactStagingDirectory)</w:t>
       </w:r>
       <w:r>
         <w:rPr>
@@ -8530,34 +7098,14 @@
         </w:rPr>
         <w:t xml:space="preserve">Working folder: </w:t>
       </w:r>
-      <w:proofErr w:type="spellStart"/>
       <w:r>
         <w:rPr>
           <w:b/>
           <w:i/>
           <w:lang w:val="en-US"/>
         </w:rPr>
-        <w:t>src</w:t>
-      </w:r>
-      <w:proofErr w:type="spellEnd"/>
-      <w:r>
-        <w:rPr>
-          <w:b/>
-          <w:i/>
-          <w:lang w:val="en-US"/>
-        </w:rPr>
-        <w:t>/</w:t>
-      </w:r>
-      <w:proofErr w:type="spellStart"/>
-      <w:r>
-        <w:rPr>
-          <w:b/>
-          <w:i/>
-          <w:lang w:val="en-US"/>
-        </w:rPr>
-        <w:t>WebbenVNext</w:t>
-      </w:r>
-      <w:proofErr w:type="spellEnd"/>
+        <w:t>src/WebbenVNext</w:t>
+      </w:r>
       <w:r>
         <w:rPr>
           <w:b/>
@@ -9971,42 +8519,8 @@
           <w:b/>
           <w:lang w:val="en-US"/>
         </w:rPr>
-        <w:t>$(</w:t>
-      </w:r>
-      <w:proofErr w:type="spellStart"/>
-      <w:proofErr w:type="gramStart"/>
-      <w:r>
-        <w:rPr>
-          <w:b/>
-          <w:lang w:val="en-US"/>
-        </w:rPr>
-        <w:t>System.DefaultWorkingDirectory</w:t>
-      </w:r>
-      <w:proofErr w:type="spellEnd"/>
-      <w:r>
-        <w:rPr>
-          <w:b/>
-          <w:lang w:val="en-US"/>
-        </w:rPr>
-        <w:t>)\</w:t>
-      </w:r>
-      <w:proofErr w:type="spellStart"/>
-      <w:r>
-        <w:rPr>
-          <w:b/>
-          <w:lang w:val="en-US"/>
-        </w:rPr>
-        <w:t>TechDaysWeb</w:t>
-      </w:r>
-      <w:proofErr w:type="spellEnd"/>
-      <w:r>
-        <w:rPr>
-          <w:b/>
-          <w:lang w:val="en-US"/>
-        </w:rPr>
-        <w:t>\drop</w:t>
-      </w:r>
-      <w:proofErr w:type="gramEnd"/>
+        <w:t>$(System.DefaultWorkingDirectory)\TechDaysWeb\drop</w:t>
+      </w:r>
       <w:r>
         <w:rPr>
           <w:b/>
@@ -10272,43 +8786,7 @@
           <w:i/>
           <w:lang w:val="en-US"/>
         </w:rPr>
-        <w:t>$(</w:t>
-      </w:r>
-      <w:proofErr w:type="spellStart"/>
-      <w:r>
-        <w:rPr>
-          <w:b/>
-          <w:i/>
-          <w:lang w:val="en-US"/>
-        </w:rPr>
-        <w:t>System.DefaultWorkingDirectory</w:t>
-      </w:r>
-      <w:proofErr w:type="spellEnd"/>
-      <w:r>
-        <w:rPr>
-          <w:b/>
-          <w:i/>
-          <w:lang w:val="en-US"/>
-        </w:rPr>
-        <w:t>)/</w:t>
-      </w:r>
-      <w:proofErr w:type="spellStart"/>
-      <w:r>
-        <w:rPr>
-          <w:b/>
-          <w:i/>
-          <w:lang w:val="en-US"/>
-        </w:rPr>
-        <w:t>TechDaysWeb</w:t>
-      </w:r>
-      <w:proofErr w:type="spellEnd"/>
-      <w:r>
-        <w:rPr>
-          <w:b/>
-          <w:i/>
-          <w:lang w:val="en-US"/>
-        </w:rPr>
-        <w:t>/drop</w:t>
+        <w:t>$(System.DefaultWorkingDirectory)/TechDaysWeb/drop</w:t>
       </w:r>
       <w:r>
         <w:rPr>
@@ -10349,8 +8827,6 @@
         </w:rPr>
         <w:t xml:space="preserve">: </w:t>
       </w:r>
-      <w:proofErr w:type="spellStart"/>
-      <w:proofErr w:type="gramStart"/>
       <w:r>
         <w:rPr>
           <w:b/>
@@ -10358,8 +8834,6 @@
         </w:rPr>
         <w:t>appsettings.json</w:t>
       </w:r>
-      <w:proofErr w:type="spellEnd"/>
-      <w:proofErr w:type="gramEnd"/>
       <w:r>
         <w:rPr>
           <w:b/>
@@ -10390,23 +8864,7 @@
           <w:b/>
           <w:lang w:val="en-US"/>
         </w:rPr>
-        <w:t>:  _</w:t>
-      </w:r>
-      <w:proofErr w:type="gramStart"/>
-      <w:r>
-        <w:rPr>
-          <w:b/>
-          <w:lang w:val="en-US"/>
-        </w:rPr>
-        <w:t>_  (</w:t>
-      </w:r>
-      <w:proofErr w:type="gramEnd"/>
-      <w:r>
-        <w:rPr>
-          <w:b/>
-          <w:lang w:val="en-US"/>
-        </w:rPr>
-        <w:t>two underscores)</w:t>
+        <w:t>:  __  (two underscores)</w:t>
       </w:r>
       <w:r>
         <w:rPr>
@@ -10444,23 +8902,7 @@
           <w:b/>
           <w:lang w:val="en-US"/>
         </w:rPr>
-        <w:t>:  _</w:t>
-      </w:r>
-      <w:proofErr w:type="gramStart"/>
-      <w:r>
-        <w:rPr>
-          <w:b/>
-          <w:lang w:val="en-US"/>
-        </w:rPr>
-        <w:t>_  (</w:t>
-      </w:r>
-      <w:proofErr w:type="gramEnd"/>
-      <w:r>
-        <w:rPr>
-          <w:b/>
-          <w:lang w:val="en-US"/>
-        </w:rPr>
-        <w:t>two underscores)</w:t>
+        <w:t>:  __  (two underscores)</w:t>
       </w:r>
       <w:r>
         <w:rPr>
@@ -10601,7 +9043,6 @@
         </w:rPr>
         <w:t xml:space="preserve">Add a new variable called </w:t>
       </w:r>
-      <w:proofErr w:type="spellStart"/>
       <w:r>
         <w:rPr>
           <w:b/>
@@ -10614,15 +9055,7 @@
           <w:b/>
           <w:lang w:val="en-US"/>
         </w:rPr>
-        <w:t>n</w:t>
-      </w:r>
-      <w:proofErr w:type="spellEnd"/>
-      <w:r>
-        <w:rPr>
-          <w:b/>
-          <w:lang w:val="en-US"/>
-        </w:rPr>
-        <w:t xml:space="preserve"> </w:t>
+        <w:t xml:space="preserve">n </w:t>
       </w:r>
       <w:r>
         <w:rPr>
@@ -10646,21 +9079,7 @@
         <w:rPr>
           <w:lang w:val="en-US"/>
         </w:rPr>
-        <w:t>DefaultEndpointsProtocol=</w:t>
-      </w:r>
-      <w:proofErr w:type="gramStart"/>
-      <w:r>
-        <w:rPr>
-          <w:lang w:val="en-US"/>
-        </w:rPr>
-        <w:t>https;AccountName</w:t>
-      </w:r>
-      <w:proofErr w:type="gramEnd"/>
-      <w:r>
-        <w:rPr>
-          <w:lang w:val="en-US"/>
-        </w:rPr>
-        <w:t>=</w:t>
+        <w:t>DefaultEndpointsProtocol=https;AccountName=</w:t>
       </w:r>
       <w:r>
         <w:rPr>
@@ -10807,23 +9226,7 @@
           <w:b/>
           <w:lang w:val="en-US"/>
         </w:rPr>
-        <w:t xml:space="preserve"> </w:t>
-      </w:r>
-      <w:proofErr w:type="spellStart"/>
-      <w:r>
-        <w:rPr>
-          <w:b/>
-          <w:lang w:val="en-US"/>
-        </w:rPr>
-        <w:t>TechDaysWeb</w:t>
-      </w:r>
-      <w:proofErr w:type="spellEnd"/>
-      <w:r>
-        <w:rPr>
-          <w:b/>
-          <w:lang w:val="en-US"/>
-        </w:rPr>
-        <w:t>.</w:t>
+        <w:t xml:space="preserve"> TechDaysWeb.</w:t>
       </w:r>
       <w:r>
         <w:rPr>
@@ -11078,21 +9481,7 @@
         <w:rPr>
           <w:lang w:val="en-US"/>
         </w:rPr>
-        <w:t xml:space="preserve">In case you have time left, here are some </w:t>
-      </w:r>
-      <w:proofErr w:type="gramStart"/>
-      <w:r>
-        <w:rPr>
-          <w:lang w:val="en-US"/>
-        </w:rPr>
-        <w:t>challenges  that</w:t>
-      </w:r>
-      <w:proofErr w:type="gramEnd"/>
-      <w:r>
-        <w:rPr>
-          <w:lang w:val="en-US"/>
-        </w:rPr>
-        <w:t xml:space="preserve"> you can try to implement.</w:t>
+        <w:t>In case you have time left, here are some challenges  that you can try to implement.</w:t>
       </w:r>
     </w:p>
     <w:p>
@@ -11220,21 +9609,8 @@
           <w:numId w:val="30"/>
         </w:numPr>
       </w:pPr>
-      <w:proofErr w:type="spellStart"/>
-      <w:r>
-        <w:t>Continuous</w:t>
-      </w:r>
-      <w:proofErr w:type="spellEnd"/>
-      <w:r>
-        <w:t xml:space="preserve"> </w:t>
-      </w:r>
-      <w:proofErr w:type="spellStart"/>
-      <w:r>
-        <w:t>Delivery</w:t>
-      </w:r>
-      <w:proofErr w:type="spellEnd"/>
-      <w:r>
-        <w:t xml:space="preserve"> på riktigt, Mathias Olausson</w:t>
+      <w:r>
+        <w:t>Continuous Delivery på riktigt, Mathias Olausson</w:t>
       </w:r>
       <w:r>
         <w:br/>
@@ -11260,24 +9636,11 @@
         </w:numPr>
       </w:pPr>
       <w:r>
-        <w:t xml:space="preserve">Automatiserad Testning – Nyckeln till </w:t>
-      </w:r>
-      <w:proofErr w:type="spellStart"/>
-      <w:r>
-        <w:t>Continuous</w:t>
-      </w:r>
-      <w:proofErr w:type="spellEnd"/>
-      <w:r>
-        <w:t xml:space="preserve"> </w:t>
-      </w:r>
-      <w:proofErr w:type="spellStart"/>
-      <w:r>
-        <w:t>Deliver</w:t>
+        <w:t>Automatiserad Testning – Nyckeln till Continuous Deliver</w:t>
       </w:r>
       <w:r>
         <w:t>y</w:t>
       </w:r>
-      <w:proofErr w:type="spellEnd"/>
       <w:r>
         <w:t>, Jakob Ehn</w:t>
       </w:r>
@@ -11456,7 +9819,7 @@
                                   <w:sz w:val="16"/>
                                   <w:szCs w:val="16"/>
                                 </w:rPr>
-                                <w:t>21</w:t>
+                                <w:t>13</w:t>
                               </w:r>
                               <w:r>
                                 <w:rPr>
@@ -11548,7 +9911,7 @@
                             <w:sz w:val="16"/>
                             <w:szCs w:val="16"/>
                           </w:rPr>
-                          <w:t>21</w:t>
+                          <w:t>13</w:t>
                         </w:r>
                         <w:r>
                           <w:rPr>
@@ -15869,6 +14232,7 @@
     <w:lsdException w:name="HTML Sample" w:semiHidden="1" w:unhideWhenUsed="1"/>
     <w:lsdException w:name="HTML Typewriter" w:semiHidden="1" w:unhideWhenUsed="1"/>
     <w:lsdException w:name="HTML Variable" w:semiHidden="1" w:unhideWhenUsed="1"/>
+    <w:lsdException w:name="Normal Table" w:semiHidden="1" w:unhideWhenUsed="1"/>
     <w:lsdException w:name="annotation subject" w:semiHidden="1" w:unhideWhenUsed="1"/>
     <w:lsdException w:name="No List" w:semiHidden="1" w:unhideWhenUsed="1"/>
     <w:lsdException w:name="Outline List 1" w:semiHidden="1" w:unhideWhenUsed="1"/>
@@ -15915,8 +14279,10 @@
     <w:lsdException w:name="Table Subtle 2" w:semiHidden="1" w:unhideWhenUsed="1"/>
     <w:lsdException w:name="Table Web 1" w:semiHidden="1" w:unhideWhenUsed="1"/>
     <w:lsdException w:name="Table Web 2" w:semiHidden="1" w:unhideWhenUsed="1"/>
+    <w:lsdException w:name="Table Web 3" w:semiHidden="1" w:unhideWhenUsed="1"/>
     <w:lsdException w:name="Balloon Text" w:semiHidden="1" w:unhideWhenUsed="1"/>
     <w:lsdException w:name="Table Grid" w:uiPriority="59"/>
+    <w:lsdException w:name="Table Theme" w:semiHidden="1" w:unhideWhenUsed="1"/>
     <w:lsdException w:name="Placeholder Text" w:semiHidden="1"/>
     <w:lsdException w:name="No Spacing" w:uiPriority="1" w:qFormat="1"/>
     <w:lsdException w:name="Light Shading" w:uiPriority="60"/>
@@ -16959,15 +15325,6 @@
 </file>
 
 <file path=customXml/item1.xml><?xml version="1.0" encoding="utf-8"?>
-<?mso-contentType ?>
-<FormTemplates xmlns="http://schemas.microsoft.com/sharepoint/v3/contenttype/forms">
-  <Display>DocumentLibraryForm</Display>
-  <Edit>DocumentLibraryForm</Edit>
-  <New>DocumentLibraryForm</New>
-</FormTemplates>
-</file>
-
-<file path=customXml/item2.xml><?xml version="1.0" encoding="utf-8"?>
 <ct:contentTypeSchema xmlns:ct="http://schemas.microsoft.com/office/2006/metadata/contentType" xmlns:ma="http://schemas.microsoft.com/office/2006/metadata/properties/metaAttributes" ct:_="" ma:_="" ma:contentTypeName="dokument" ma:contentTypeID="0x010100F17B45D693D61B4ABA3D544C985C8FDB" ma:contentTypeVersion="3" ma:contentTypeDescription="Skapa ett nytt dokument." ma:contentTypeScope="" ma:versionID="583d44a16d74b8d4fb242f4c2b6bc33b">
   <xsd:schema xmlns:xsd="http://www.w3.org/2001/XMLSchema" xmlns:xs="http://www.w3.org/2001/XMLSchema" xmlns:p="http://schemas.microsoft.com/office/2006/metadata/properties" xmlns:ns2="c2e14767-354c-4a72-becf-270062b3558c" targetNamespace="http://schemas.microsoft.com/office/2006/metadata/properties" ma:root="true" ma:fieldsID="e0bc760e3946760688a63a97fd61109c" ns2:_="">
     <xsd:import namespace="c2e14767-354c-4a72-becf-270062b3558c"/>
@@ -17121,6 +15478,15 @@
 </ct:contentTypeSchema>
 </file>
 
+<file path=customXml/item2.xml><?xml version="1.0" encoding="utf-8"?>
+<?mso-contentType ?>
+<FormTemplates xmlns="http://schemas.microsoft.com/sharepoint/v3/contenttype/forms">
+  <Display>DocumentLibraryForm</Display>
+  <Edit>DocumentLibraryForm</Edit>
+  <New>DocumentLibraryForm</New>
+</FormTemplates>
+</file>
+
 <file path=customXml/item3.xml><?xml version="1.0" encoding="utf-8"?>
 <p:properties xmlns:p="http://schemas.microsoft.com/office/2006/metadata/properties" xmlns:xsi="http://www.w3.org/2001/XMLSchema-instance" xmlns:pc="http://schemas.microsoft.com/office/infopath/2007/PartnerControls">
   <documentManagement/>
@@ -17132,14 +15498,6 @@
 </file>
 
 <file path=customXml/itemProps1.xml><?xml version="1.0" encoding="utf-8"?>
-<ds:datastoreItem xmlns:ds="http://schemas.openxmlformats.org/officeDocument/2006/customXml" ds:itemID="{82256954-ECF4-4AE7-868B-D22B8D91E962}">
-  <ds:schemaRefs>
-    <ds:schemaRef ds:uri="http://schemas.microsoft.com/sharepoint/v3/contenttype/forms"/>
-  </ds:schemaRefs>
-</ds:datastoreItem>
-</file>
-
-<file path=customXml/itemProps2.xml><?xml version="1.0" encoding="utf-8"?>
 <ds:datastoreItem xmlns:ds="http://schemas.openxmlformats.org/officeDocument/2006/customXml" ds:itemID="{E211ED10-C458-4F3A-98A2-C2253CAE489E}">
   <ds:schemaRefs>
     <ds:schemaRef ds:uri="http://schemas.microsoft.com/office/2006/metadata/contentType"/>
@@ -17157,6 +15515,14 @@
 </ds:datastoreItem>
 </file>
 
+<file path=customXml/itemProps2.xml><?xml version="1.0" encoding="utf-8"?>
+<ds:datastoreItem xmlns:ds="http://schemas.openxmlformats.org/officeDocument/2006/customXml" ds:itemID="{82256954-ECF4-4AE7-868B-D22B8D91E962}">
+  <ds:schemaRefs>
+    <ds:schemaRef ds:uri="http://schemas.microsoft.com/sharepoint/v3/contenttype/forms"/>
+  </ds:schemaRefs>
+</ds:datastoreItem>
+</file>
+
 <file path=customXml/itemProps3.xml><?xml version="1.0" encoding="utf-8"?>
 <ds:datastoreItem xmlns:ds="http://schemas.openxmlformats.org/officeDocument/2006/customXml" ds:itemID="{646CC666-3359-4878-8EB5-9C0A46B830FC}">
   <ds:schemaRefs>
@@ -17167,7 +15533,7 @@
 </file>
 
 <file path=customXml/itemProps4.xml><?xml version="1.0" encoding="utf-8"?>
-<ds:datastoreItem xmlns:ds="http://schemas.openxmlformats.org/officeDocument/2006/customXml" ds:itemID="{32921054-9513-441E-983C-7B1641686348}">
+<ds:datastoreItem xmlns:ds="http://schemas.openxmlformats.org/officeDocument/2006/customXml" ds:itemID="{EEA2A2CC-00D8-4ED4-992C-E514D68CEF7A}">
   <ds:schemaRefs>
     <ds:schemaRef ds:uri="http://schemas.openxmlformats.org/officeDocument/2006/bibliography"/>
   </ds:schemaRefs>

</xml_diff>

<commit_message>
Fix som stuff in lab 2
</commit_message>
<xml_diff>
--- a/docs/Lab2.docx
+++ b/docs/Lab2.docx
@@ -6093,8 +6093,6 @@
               </w:rPr>
               <w:t xml:space="preserve">STORAGEACCOUNT;AccountKey=ACCOUNTKEY" </w:t>
             </w:r>
-            <w:bookmarkStart w:id="8" w:name="_GoBack"/>
-            <w:bookmarkEnd w:id="8"/>
           </w:p>
         </w:tc>
       </w:tr>
@@ -9048,14 +9046,23 @@
           <w:b/>
           <w:lang w:val="en-US"/>
         </w:rPr>
-        <w:t>AzureStorageConnectio</w:t>
-      </w:r>
+        <w:t>AZURECONNECTI</w:t>
+      </w:r>
+      <w:bookmarkStart w:id="8" w:name="_GoBack"/>
+      <w:bookmarkEnd w:id="8"/>
       <w:r>
         <w:rPr>
           <w:b/>
           <w:lang w:val="en-US"/>
         </w:rPr>
-        <w:t xml:space="preserve">n </w:t>
+        <w:t>ONSTRING</w:t>
+      </w:r>
+      <w:r>
+        <w:rPr>
+          <w:b/>
+          <w:lang w:val="en-US"/>
+        </w:rPr>
+        <w:t xml:space="preserve"> </w:t>
       </w:r>
       <w:r>
         <w:rPr>
@@ -9080,12 +9087,6 @@
           <w:lang w:val="en-US"/>
         </w:rPr>
         <w:t>DefaultEndpointsProtocol=https;AccountName=</w:t>
-      </w:r>
-      <w:r>
-        <w:rPr>
-          <w:lang w:val="en-US"/>
-        </w:rPr>
-        <w:t>&gt;</w:t>
       </w:r>
       <w:r>
         <w:rPr>
@@ -9819,7 +9820,7 @@
                                   <w:sz w:val="16"/>
                                   <w:szCs w:val="16"/>
                                 </w:rPr>
-                                <w:t>13</w:t>
+                                <w:t>18</w:t>
                               </w:r>
                               <w:r>
                                 <w:rPr>
@@ -9911,7 +9912,7 @@
                             <w:sz w:val="16"/>
                             <w:szCs w:val="16"/>
                           </w:rPr>
-                          <w:t>13</w:t>
+                          <w:t>18</w:t>
                         </w:r>
                         <w:r>
                           <w:rPr>
@@ -15325,6 +15326,15 @@
 </file>
 
 <file path=customXml/item1.xml><?xml version="1.0" encoding="utf-8"?>
+<?mso-contentType ?>
+<FormTemplates xmlns="http://schemas.microsoft.com/sharepoint/v3/contenttype/forms">
+  <Display>DocumentLibraryForm</Display>
+  <Edit>DocumentLibraryForm</Edit>
+  <New>DocumentLibraryForm</New>
+</FormTemplates>
+</file>
+
+<file path=customXml/item2.xml><?xml version="1.0" encoding="utf-8"?>
 <ct:contentTypeSchema xmlns:ct="http://schemas.microsoft.com/office/2006/metadata/contentType" xmlns:ma="http://schemas.microsoft.com/office/2006/metadata/properties/metaAttributes" ct:_="" ma:_="" ma:contentTypeName="dokument" ma:contentTypeID="0x010100F17B45D693D61B4ABA3D544C985C8FDB" ma:contentTypeVersion="3" ma:contentTypeDescription="Skapa ett nytt dokument." ma:contentTypeScope="" ma:versionID="583d44a16d74b8d4fb242f4c2b6bc33b">
   <xsd:schema xmlns:xsd="http://www.w3.org/2001/XMLSchema" xmlns:xs="http://www.w3.org/2001/XMLSchema" xmlns:p="http://schemas.microsoft.com/office/2006/metadata/properties" xmlns:ns2="c2e14767-354c-4a72-becf-270062b3558c" targetNamespace="http://schemas.microsoft.com/office/2006/metadata/properties" ma:root="true" ma:fieldsID="e0bc760e3946760688a63a97fd61109c" ns2:_="">
     <xsd:import namespace="c2e14767-354c-4a72-becf-270062b3558c"/>
@@ -15478,15 +15488,6 @@
 </ct:contentTypeSchema>
 </file>
 
-<file path=customXml/item2.xml><?xml version="1.0" encoding="utf-8"?>
-<?mso-contentType ?>
-<FormTemplates xmlns="http://schemas.microsoft.com/sharepoint/v3/contenttype/forms">
-  <Display>DocumentLibraryForm</Display>
-  <Edit>DocumentLibraryForm</Edit>
-  <New>DocumentLibraryForm</New>
-</FormTemplates>
-</file>
-
 <file path=customXml/item3.xml><?xml version="1.0" encoding="utf-8"?>
 <p:properties xmlns:p="http://schemas.microsoft.com/office/2006/metadata/properties" xmlns:xsi="http://www.w3.org/2001/XMLSchema-instance" xmlns:pc="http://schemas.microsoft.com/office/infopath/2007/PartnerControls">
   <documentManagement/>
@@ -15498,6 +15499,14 @@
 </file>
 
 <file path=customXml/itemProps1.xml><?xml version="1.0" encoding="utf-8"?>
+<ds:datastoreItem xmlns:ds="http://schemas.openxmlformats.org/officeDocument/2006/customXml" ds:itemID="{82256954-ECF4-4AE7-868B-D22B8D91E962}">
+  <ds:schemaRefs>
+    <ds:schemaRef ds:uri="http://schemas.microsoft.com/sharepoint/v3/contenttype/forms"/>
+  </ds:schemaRefs>
+</ds:datastoreItem>
+</file>
+
+<file path=customXml/itemProps2.xml><?xml version="1.0" encoding="utf-8"?>
 <ds:datastoreItem xmlns:ds="http://schemas.openxmlformats.org/officeDocument/2006/customXml" ds:itemID="{E211ED10-C458-4F3A-98A2-C2253CAE489E}">
   <ds:schemaRefs>
     <ds:schemaRef ds:uri="http://schemas.microsoft.com/office/2006/metadata/contentType"/>
@@ -15515,14 +15524,6 @@
 </ds:datastoreItem>
 </file>
 
-<file path=customXml/itemProps2.xml><?xml version="1.0" encoding="utf-8"?>
-<ds:datastoreItem xmlns:ds="http://schemas.openxmlformats.org/officeDocument/2006/customXml" ds:itemID="{82256954-ECF4-4AE7-868B-D22B8D91E962}">
-  <ds:schemaRefs>
-    <ds:schemaRef ds:uri="http://schemas.microsoft.com/sharepoint/v3/contenttype/forms"/>
-  </ds:schemaRefs>
-</ds:datastoreItem>
-</file>
-
 <file path=customXml/itemProps3.xml><?xml version="1.0" encoding="utf-8"?>
 <ds:datastoreItem xmlns:ds="http://schemas.openxmlformats.org/officeDocument/2006/customXml" ds:itemID="{646CC666-3359-4878-8EB5-9C0A46B830FC}">
   <ds:schemaRefs>
@@ -15533,7 +15534,7 @@
 </file>
 
 <file path=customXml/itemProps4.xml><?xml version="1.0" encoding="utf-8"?>
-<ds:datastoreItem xmlns:ds="http://schemas.openxmlformats.org/officeDocument/2006/customXml" ds:itemID="{EEA2A2CC-00D8-4ED4-992C-E514D68CEF7A}">
+<ds:datastoreItem xmlns:ds="http://schemas.openxmlformats.org/officeDocument/2006/customXml" ds:itemID="{27295D98-6C75-4973-B00A-A0995EBD8476}">
   <ds:schemaRefs>
     <ds:schemaRef ds:uri="http://schemas.openxmlformats.org/officeDocument/2006/bibliography"/>
   </ds:schemaRefs>

</xml_diff>